<commit_message>
Guía 3 y comentarios adicionales en componente Contact
</commit_message>
<xml_diff>
--- a/Guia parte 3.docx
+++ b/Guia parte 3.docx
@@ -1,6 +1,6 @@
 
 <file path=word/document.xml><?xml version="1.0" encoding="utf-8"?>
-<w:document xmlns:wpc="http://schemas.microsoft.com/office/word/2010/wordprocessingCanvas" xmlns:cx="http://schemas.microsoft.com/office/drawing/2014/chartex" xmlns:cx1="http://schemas.microsoft.com/office/drawing/2015/9/8/chartex" xmlns:cx2="http://schemas.microsoft.com/office/drawing/2015/10/21/chartex" xmlns:cx3="http://schemas.microsoft.com/office/drawing/2016/5/9/chartex" xmlns:cx4="http://schemas.microsoft.com/office/drawing/2016/5/10/chartex" xmlns:cx5="http://schemas.microsoft.com/office/drawing/2016/5/11/chartex" xmlns:cx6="http://schemas.microsoft.com/office/drawing/2016/5/12/chartex" xmlns:cx7="http://schemas.microsoft.com/office/drawing/2016/5/13/chartex" xmlns:cx8="http://schemas.microsoft.com/office/drawing/2016/5/14/chartex" xmlns:mc="http://schemas.openxmlformats.org/markup-compatibility/2006" xmlns:aink="http://schemas.microsoft.com/office/drawing/2016/ink" xmlns:am3d="http://schemas.microsoft.com/office/drawing/2017/model3d" xmlns:o="urn:schemas-microsoft-com:office:office" xmlns:oel="http://schemas.microsoft.com/office/2019/extlst" xmlns:r="http://schemas.openxmlformats.org/officeDocument/2006/relationships" xmlns:m="http://schemas.openxmlformats.org/officeDocument/2006/math" xmlns:v="urn:schemas-microsoft-com:vml" xmlns:wp14="http://schemas.microsoft.com/office/word/2010/wordprocessingDrawing" xmlns:wp="http://schemas.openxmlformats.org/drawingml/2006/wordprocessingDrawing" xmlns:w10="urn:schemas-microsoft-com:office:word" xmlns:w="http://schemas.openxmlformats.org/wordprocessingml/2006/main" xmlns:w14="http://schemas.microsoft.com/office/word/2010/wordml" xmlns:w15="http://schemas.microsoft.com/office/word/2012/wordml" xmlns:w16cex="http://schemas.microsoft.com/office/word/2018/wordml/cex" xmlns:w16cid="http://schemas.microsoft.com/office/word/2016/wordml/cid" xmlns:w16="http://schemas.microsoft.com/office/word/2018/wordml" xmlns:w16sdtdh="http://schemas.microsoft.com/office/word/2020/wordml/sdtdatahash" xmlns:w16se="http://schemas.microsoft.com/office/word/2015/wordml/symex" xmlns:wpg="http://schemas.microsoft.com/office/word/2010/wordprocessingGroup" xmlns:wpi="http://schemas.microsoft.com/office/word/2010/wordprocessingInk" xmlns:wne="http://schemas.microsoft.com/office/word/2006/wordml" xmlns:wps="http://schemas.microsoft.com/office/word/2010/wordprocessingShape" mc:Ignorable="w14 w15 w16se w16cid w16 w16cex w16sdtdh wp14">
+<w:document xmlns:wpc="http://schemas.microsoft.com/office/word/2010/wordprocessingCanvas" xmlns:cx="http://schemas.microsoft.com/office/drawing/2014/chartex" xmlns:mc="http://schemas.openxmlformats.org/markup-compatibility/2006" xmlns:o="urn:schemas-microsoft-com:office:office" xmlns:r="http://schemas.openxmlformats.org/officeDocument/2006/relationships" xmlns:m="http://schemas.openxmlformats.org/officeDocument/2006/math" xmlns:v="urn:schemas-microsoft-com:vml" xmlns:wp14="http://schemas.microsoft.com/office/word/2010/wordprocessingDrawing" xmlns:wp="http://schemas.openxmlformats.org/drawingml/2006/wordprocessingDrawing" xmlns:w10="urn:schemas-microsoft-com:office:word" xmlns:w="http://schemas.openxmlformats.org/wordprocessingml/2006/main" xmlns:w14="http://schemas.microsoft.com/office/word/2010/wordml" xmlns:w15="http://schemas.microsoft.com/office/word/2012/wordml" xmlns:w16se="http://schemas.microsoft.com/office/word/2015/wordml/symex" xmlns:wpg="http://schemas.microsoft.com/office/word/2010/wordprocessingGroup" xmlns:wpi="http://schemas.microsoft.com/office/word/2010/wordprocessingInk" xmlns:wne="http://schemas.microsoft.com/office/word/2006/wordml" xmlns:wps="http://schemas.microsoft.com/office/word/2010/wordprocessingShape" mc:Ignorable="w14 w15 w16se wp14">
   <w:body>
     <w:p>
       <w:pPr>
@@ -36,8 +36,17 @@
           <w:b/>
           <w:color w:val="FF0000"/>
         </w:rPr>
-        <w:t xml:space="preserve"> el componente de Vue</w:t>
-      </w:r>
+        <w:t xml:space="preserve"> el componente de </w:t>
+      </w:r>
+      <w:proofErr w:type="spellStart"/>
+      <w:r>
+        <w:rPr>
+          <w:b/>
+          <w:color w:val="FF0000"/>
+        </w:rPr>
+        <w:t>Vue</w:t>
+      </w:r>
+      <w:proofErr w:type="spellEnd"/>
     </w:p>
     <w:p>
       <w:pPr>
@@ -68,6 +77,7 @@
       <w:r>
         <w:rPr>
           <w:noProof/>
+          <w:lang w:eastAsia="es-CO"/>
         </w:rPr>
         <w:drawing>
           <wp:inline distT="0" distB="0" distL="0" distR="0" wp14:anchorId="19C0013B" wp14:editId="75FC032E">
@@ -115,7 +125,28 @@
       </w:r>
       <w:r>
         <w:tab/>
-        <w:t xml:space="preserve">que se hizo fue usar el método create() dentro de store() para almacenar todos los datos que vengan desde la vista de formulario respectiva en la tabla contacts. Es una forma abreviada de trabajar. </w:t>
+        <w:t xml:space="preserve">que se hizo fue usar el método </w:t>
+      </w:r>
+      <w:proofErr w:type="spellStart"/>
+      <w:proofErr w:type="gramStart"/>
+      <w:r>
+        <w:t>create</w:t>
+      </w:r>
+      <w:proofErr w:type="spellEnd"/>
+      <w:r>
+        <w:t>(</w:t>
+      </w:r>
+      <w:proofErr w:type="gramEnd"/>
+      <w:r>
+        <w:t xml:space="preserve">) dentro de store() para almacenar todos los datos que vengan desde la vista de formulario respectiva en la tabla </w:t>
+      </w:r>
+      <w:proofErr w:type="spellStart"/>
+      <w:r>
+        <w:t>contacts</w:t>
+      </w:r>
+      <w:proofErr w:type="spellEnd"/>
+      <w:r>
+        <w:t xml:space="preserve">. Es una forma abreviada de trabajar. </w:t>
       </w:r>
     </w:p>
     <w:p>
@@ -168,7 +199,23 @@
               <w:jc w:val="both"/>
             </w:pPr>
             <w:r>
-              <w:t>Se tiene una tabla llamada movies (o películas) donde se quiere guardar entre otras cosas el nombre y la descripción de una nueva película. El modelo respectivo es Movie. Normalmente lo haríamos así:</w:t>
+              <w:t xml:space="preserve">Se tiene una tabla llamada </w:t>
+            </w:r>
+            <w:proofErr w:type="spellStart"/>
+            <w:r>
+              <w:t>movies</w:t>
+            </w:r>
+            <w:proofErr w:type="spellEnd"/>
+            <w:r>
+              <w:t xml:space="preserve"> (o películas) donde se quiere guardar entre otras cosas el nombre y la descripción de una nueva película. El modelo respectivo es </w:t>
+            </w:r>
+            <w:proofErr w:type="spellStart"/>
+            <w:r>
+              <w:t>Movie</w:t>
+            </w:r>
+            <w:proofErr w:type="spellEnd"/>
+            <w:r>
+              <w:t>. Normalmente lo haríamos así:</w:t>
             </w:r>
           </w:p>
           <w:p>
@@ -188,6 +235,7 @@
             <w:r>
               <w:rPr>
                 <w:noProof/>
+                <w:lang w:eastAsia="es-CO"/>
               </w:rPr>
               <w:drawing>
                 <wp:inline distT="0" distB="0" distL="0" distR="0" wp14:anchorId="6012F83D" wp14:editId="52CA382A">
@@ -251,6 +299,7 @@
             <w:r>
               <w:rPr>
                 <w:noProof/>
+                <w:lang w:eastAsia="es-CO"/>
               </w:rPr>
               <w:drawing>
                 <wp:inline distT="0" distB="0" distL="0" distR="0" wp14:anchorId="32D994B3" wp14:editId="602A7104">
@@ -337,8 +386,26 @@
             <w:r>
               <w:t xml:space="preserve">de </w:t>
             </w:r>
+            <w:proofErr w:type="spellStart"/>
+            <w:proofErr w:type="gramStart"/>
             <w:r>
-              <w:t xml:space="preserve">all() el método except(), para </w:t>
+              <w:t>all</w:t>
+            </w:r>
+            <w:proofErr w:type="spellEnd"/>
+            <w:r>
+              <w:t>(</w:t>
+            </w:r>
+            <w:proofErr w:type="gramEnd"/>
+            <w:r>
+              <w:t xml:space="preserve">) el método </w:t>
+            </w:r>
+            <w:proofErr w:type="spellStart"/>
+            <w:r>
+              <w:t>except</w:t>
+            </w:r>
+            <w:proofErr w:type="spellEnd"/>
+            <w:r>
+              <w:t xml:space="preserve">(), para </w:t>
             </w:r>
             <w:r>
               <w:lastRenderedPageBreak/>
@@ -371,15 +438,40 @@
           <w:b/>
           <w:color w:val="00B050"/>
         </w:rPr>
-        <w:t>Codificación del componente Vue</w:t>
-      </w:r>
-    </w:p>
-    <w:p>
-      <w:pPr>
-        <w:jc w:val="both"/>
-      </w:pPr>
-      <w:r>
-        <w:t xml:space="preserve">Si vamos a resources/js, encontraremos el archivo principal llamado app.js. </w:t>
+        <w:t xml:space="preserve">Codificación del componente </w:t>
+      </w:r>
+      <w:proofErr w:type="spellStart"/>
+      <w:r>
+        <w:rPr>
+          <w:b/>
+          <w:color w:val="00B050"/>
+        </w:rPr>
+        <w:t>Vue</w:t>
+      </w:r>
+      <w:proofErr w:type="spellEnd"/>
+    </w:p>
+    <w:p>
+      <w:pPr>
+        <w:jc w:val="both"/>
+      </w:pPr>
+      <w:r>
+        <w:t xml:space="preserve">Si vamos a </w:t>
+      </w:r>
+      <w:proofErr w:type="spellStart"/>
+      <w:r>
+        <w:t>resources</w:t>
+      </w:r>
+      <w:proofErr w:type="spellEnd"/>
+      <w:r>
+        <w:t>/</w:t>
+      </w:r>
+      <w:proofErr w:type="spellStart"/>
+      <w:r>
+        <w:t>js</w:t>
+      </w:r>
+      <w:proofErr w:type="spellEnd"/>
+      <w:r>
+        <w:t xml:space="preserve">, encontraremos el archivo principal llamado app.js. </w:t>
       </w:r>
     </w:p>
     <w:p>
@@ -389,6 +481,7 @@
       <w:r>
         <w:rPr>
           <w:noProof/>
+          <w:lang w:eastAsia="es-CO"/>
         </w:rPr>
         <w:drawing>
           <wp:inline distT="0" distB="0" distL="0" distR="0" wp14:anchorId="573E860F" wp14:editId="14A9E4F6">
@@ -437,6 +530,7 @@
       <w:r>
         <w:rPr>
           <w:noProof/>
+          <w:lang w:eastAsia="es-CO"/>
         </w:rPr>
         <w:drawing>
           <wp:inline distT="0" distB="0" distL="0" distR="0" wp14:anchorId="54C18057" wp14:editId="1E6574AE">
@@ -483,7 +577,23 @@
         <w:t>Como puede observarse, existe un componente llamado</w:t>
       </w:r>
       <w:r>
-        <w:t>, entre comilla simple, ‘example-component’, cuya programación está dentro de un archivo llamado ExampleComponent.vue.</w:t>
+        <w:t>, entre comilla simple, ‘</w:t>
+      </w:r>
+      <w:proofErr w:type="spellStart"/>
+      <w:r>
+        <w:t>example-component</w:t>
+      </w:r>
+      <w:proofErr w:type="spellEnd"/>
+      <w:r>
+        <w:t xml:space="preserve">’, cuya programación está dentro de un archivo llamado </w:t>
+      </w:r>
+      <w:proofErr w:type="spellStart"/>
+      <w:r>
+        <w:t>ExampleComponent.vue</w:t>
+      </w:r>
+      <w:proofErr w:type="spellEnd"/>
+      <w:r>
+        <w:t>.</w:t>
       </w:r>
       <w:r>
         <w:t xml:space="preserve"> Claro, podrían crearse otros componentes, todos los que se deseen, pero este se puede reutilizar. </w:t>
@@ -507,7 +617,15 @@
         <w:jc w:val="both"/>
       </w:pPr>
       <w:r>
-        <w:t>Cambie lo que está entre comillas por el siguiente nombre ‘myexample’</w:t>
+        <w:t>Cambie lo que está entre comillas por el siguiente nombre ‘</w:t>
+      </w:r>
+      <w:proofErr w:type="spellStart"/>
+      <w:r>
+        <w:t>myexample</w:t>
+      </w:r>
+      <w:proofErr w:type="spellEnd"/>
+      <w:r>
+        <w:t>’</w:t>
       </w:r>
     </w:p>
     <w:p>
@@ -517,6 +635,7 @@
       <w:r>
         <w:rPr>
           <w:noProof/>
+          <w:lang w:eastAsia="es-CO"/>
         </w:rPr>
         <w:drawing>
           <wp:inline distT="0" distB="0" distL="0" distR="0" wp14:anchorId="353A0058" wp14:editId="0D2BEE3D">
@@ -565,7 +684,39 @@
         <w:jc w:val="both"/>
       </w:pPr>
       <w:r>
-        <w:t>Luego vaya resources / views / homeblade.php e incluya este componente. Se incluye similar a como se haría con una etiqueta html. Se ha hecho la inserción antes de cerrar el div inicial. Observe:</w:t>
+        <w:t xml:space="preserve">Luego vaya </w:t>
+      </w:r>
+      <w:proofErr w:type="spellStart"/>
+      <w:r>
+        <w:t>resources</w:t>
+      </w:r>
+      <w:proofErr w:type="spellEnd"/>
+      <w:r>
+        <w:t xml:space="preserve"> / </w:t>
+      </w:r>
+      <w:proofErr w:type="spellStart"/>
+      <w:r>
+        <w:t>views</w:t>
+      </w:r>
+      <w:proofErr w:type="spellEnd"/>
+      <w:r>
+        <w:t xml:space="preserve"> / </w:t>
+      </w:r>
+      <w:proofErr w:type="spellStart"/>
+      <w:r>
+        <w:t>homeblade.php</w:t>
+      </w:r>
+      <w:proofErr w:type="spellEnd"/>
+      <w:r>
+        <w:t xml:space="preserve"> e incluya este componente. Se incluye similar a como se haría con una etiqueta </w:t>
+      </w:r>
+      <w:proofErr w:type="spellStart"/>
+      <w:r>
+        <w:t>html</w:t>
+      </w:r>
+      <w:proofErr w:type="spellEnd"/>
+      <w:r>
+        <w:t>. Se ha hecho la inserción antes de cerrar el div inicial. Observe:</w:t>
       </w:r>
     </w:p>
     <w:p>
@@ -635,7 +786,7 @@
               </wp:anchor>
             </w:drawing>
           </mc:Choice>
-          <mc:Fallback>
+          <mc:Fallback xmlns:w16sdtdh="http://schemas.microsoft.com/office/word/2020/wordml/sdtdatahash" xmlns:w16="http://schemas.microsoft.com/office/word/2018/wordml" xmlns:w16cid="http://schemas.microsoft.com/office/word/2016/wordml/cid" xmlns:w16cex="http://schemas.microsoft.com/office/word/2018/wordml/cex" xmlns:oel="http://schemas.microsoft.com/office/2019/extlst" xmlns:am3d="http://schemas.microsoft.com/office/drawing/2017/model3d" xmlns:aink="http://schemas.microsoft.com/office/drawing/2016/ink" xmlns:cx8="http://schemas.microsoft.com/office/drawing/2016/5/14/chartex" xmlns:cx7="http://schemas.microsoft.com/office/drawing/2016/5/13/chartex" xmlns:cx6="http://schemas.microsoft.com/office/drawing/2016/5/12/chartex" xmlns:cx5="http://schemas.microsoft.com/office/drawing/2016/5/11/chartex" xmlns:cx4="http://schemas.microsoft.com/office/drawing/2016/5/10/chartex" xmlns:cx3="http://schemas.microsoft.com/office/drawing/2016/5/9/chartex" xmlns:cx2="http://schemas.microsoft.com/office/drawing/2015/10/21/chartex" xmlns:cx1="http://schemas.microsoft.com/office/drawing/2015/9/8/chartex">
             <w:pict>
               <v:shapetype w14:anchorId="67D9B90B" id="_x0000_t67" coordsize="21600,21600" o:spt="67" adj="16200,5400" path="m0@0l@1@0@1,0@2,0@2@0,21600@0,10800,21600xe">
                 <v:stroke joinstyle="miter"/>
@@ -666,6 +817,7 @@
       <w:r>
         <w:rPr>
           <w:noProof/>
+          <w:lang w:eastAsia="es-CO"/>
         </w:rPr>
         <w:lastRenderedPageBreak/>
         <w:drawing>
@@ -727,14 +879,112 @@
         <w:rPr>
           <w:color w:val="FF0000"/>
         </w:rPr>
-        <w:t>ervidores de backend y frontend, con php artisan serve y npm run dev.</w:t>
-      </w:r>
+        <w:t xml:space="preserve">ervidores de </w:t>
+      </w:r>
+      <w:proofErr w:type="spellStart"/>
       <w:r>
         <w:rPr>
           <w:color w:val="FF0000"/>
         </w:rPr>
+        <w:t>backend</w:t>
+      </w:r>
+      <w:proofErr w:type="spellEnd"/>
+      <w:r>
+        <w:rPr>
+          <w:color w:val="FF0000"/>
+        </w:rPr>
+        <w:t xml:space="preserve"> y </w:t>
+      </w:r>
+      <w:proofErr w:type="spellStart"/>
+      <w:r>
+        <w:rPr>
+          <w:color w:val="FF0000"/>
+        </w:rPr>
+        <w:t>frontend</w:t>
+      </w:r>
+      <w:proofErr w:type="spellEnd"/>
+      <w:r>
+        <w:rPr>
+          <w:color w:val="FF0000"/>
+        </w:rPr>
+        <w:t xml:space="preserve">, con </w:t>
+      </w:r>
+      <w:proofErr w:type="spellStart"/>
+      <w:r>
+        <w:rPr>
+          <w:color w:val="FF0000"/>
+        </w:rPr>
+        <w:t>php</w:t>
+      </w:r>
+      <w:proofErr w:type="spellEnd"/>
+      <w:r>
+        <w:rPr>
+          <w:color w:val="FF0000"/>
+        </w:rPr>
         <w:t xml:space="preserve"> </w:t>
       </w:r>
+      <w:proofErr w:type="spellStart"/>
+      <w:r>
+        <w:rPr>
+          <w:color w:val="FF0000"/>
+        </w:rPr>
+        <w:t>artisan</w:t>
+      </w:r>
+      <w:proofErr w:type="spellEnd"/>
+      <w:r>
+        <w:rPr>
+          <w:color w:val="FF0000"/>
+        </w:rPr>
+        <w:t xml:space="preserve"> </w:t>
+      </w:r>
+      <w:proofErr w:type="spellStart"/>
+      <w:r>
+        <w:rPr>
+          <w:color w:val="FF0000"/>
+        </w:rPr>
+        <w:t>serve</w:t>
+      </w:r>
+      <w:proofErr w:type="spellEnd"/>
+      <w:r>
+        <w:rPr>
+          <w:color w:val="FF0000"/>
+        </w:rPr>
+        <w:t xml:space="preserve"> y </w:t>
+      </w:r>
+      <w:proofErr w:type="spellStart"/>
+      <w:r>
+        <w:rPr>
+          <w:color w:val="FF0000"/>
+        </w:rPr>
+        <w:t>npm</w:t>
+      </w:r>
+      <w:proofErr w:type="spellEnd"/>
+      <w:r>
+        <w:rPr>
+          <w:color w:val="FF0000"/>
+        </w:rPr>
+        <w:t xml:space="preserve"> run </w:t>
+      </w:r>
+      <w:proofErr w:type="spellStart"/>
+      <w:r>
+        <w:rPr>
+          <w:color w:val="FF0000"/>
+        </w:rPr>
+        <w:t>dev</w:t>
+      </w:r>
+      <w:proofErr w:type="spellEnd"/>
+      <w:r>
+        <w:rPr>
+          <w:color w:val="FF0000"/>
+        </w:rPr>
+        <w:t>.</w:t>
+      </w:r>
+      <w:r>
+        <w:rPr>
+          <w:color w:val="FF0000"/>
+        </w:rPr>
+        <w:t xml:space="preserve"> </w:t>
+      </w:r>
       <w:r>
         <w:t>Verá algo como:</w:t>
       </w:r>
@@ -747,6 +997,7 @@
       <w:r>
         <w:rPr>
           <w:noProof/>
+          <w:lang w:eastAsia="es-CO"/>
         </w:rPr>
         <w:drawing>
           <wp:inline distT="0" distB="0" distL="0" distR="0" wp14:anchorId="0D06E013" wp14:editId="5BCEF49E">
@@ -798,7 +1049,31 @@
         <w:t>Realice alguna modificación en el componente original.</w:t>
       </w:r>
       <w:r>
-        <w:t xml:space="preserve"> Vaya a resources / js / components y ubique el componente:</w:t>
+        <w:t xml:space="preserve"> Vaya a </w:t>
+      </w:r>
+      <w:proofErr w:type="spellStart"/>
+      <w:r>
+        <w:t>resources</w:t>
+      </w:r>
+      <w:proofErr w:type="spellEnd"/>
+      <w:r>
+        <w:t xml:space="preserve"> / </w:t>
+      </w:r>
+      <w:proofErr w:type="spellStart"/>
+      <w:r>
+        <w:t>js</w:t>
+      </w:r>
+      <w:proofErr w:type="spellEnd"/>
+      <w:r>
+        <w:t xml:space="preserve"> / </w:t>
+      </w:r>
+      <w:proofErr w:type="spellStart"/>
+      <w:r>
+        <w:t>components</w:t>
+      </w:r>
+      <w:proofErr w:type="spellEnd"/>
+      <w:r>
+        <w:t xml:space="preserve"> y ubique el componente:</w:t>
       </w:r>
     </w:p>
     <w:p>
@@ -809,6 +1084,7 @@
       <w:r>
         <w:rPr>
           <w:noProof/>
+          <w:lang w:eastAsia="es-CO"/>
         </w:rPr>
         <w:drawing>
           <wp:inline distT="0" distB="0" distL="0" distR="0" wp14:anchorId="2D8B48B0" wp14:editId="53704202">
@@ -862,6 +1138,7 @@
       <w:r>
         <w:rPr>
           <w:noProof/>
+          <w:lang w:eastAsia="es-CO"/>
         </w:rPr>
         <w:drawing>
           <wp:inline distT="0" distB="0" distL="0" distR="0" wp14:anchorId="14A117CD" wp14:editId="031ADB7C">
@@ -911,7 +1188,23 @@
       </w:pPr>
       <w:r>
         <w:lastRenderedPageBreak/>
-        <w:t>Guarde y revise cómo se ve en la página web. Los cambios deben verse reflejados automáticamente si el sevidor de frontend está corriendo.</w:t>
+        <w:t xml:space="preserve">Guarde y revise cómo se ve en la página web. Los cambios deben verse reflejados automáticamente si el </w:t>
+      </w:r>
+      <w:proofErr w:type="spellStart"/>
+      <w:r>
+        <w:t>sevidor</w:t>
+      </w:r>
+      <w:proofErr w:type="spellEnd"/>
+      <w:r>
+        <w:t xml:space="preserve"> de </w:t>
+      </w:r>
+      <w:proofErr w:type="spellStart"/>
+      <w:r>
+        <w:t>frontend</w:t>
+      </w:r>
+      <w:proofErr w:type="spellEnd"/>
+      <w:r>
+        <w:t xml:space="preserve"> está corriendo.</w:t>
       </w:r>
     </w:p>
     <w:p>
@@ -922,6 +1215,7 @@
       <w:r>
         <w:rPr>
           <w:noProof/>
+          <w:lang w:eastAsia="es-CO"/>
         </w:rPr>
         <w:drawing>
           <wp:inline distT="0" distB="0" distL="0" distR="0" wp14:anchorId="3862C684" wp14:editId="40667EB6">
@@ -1015,7 +1309,23 @@
         <w:jc w:val="both"/>
       </w:pPr>
       <w:r>
-        <w:t>Se puede borrar el componente existente y crear otro llamado Contact.vue o cambiarle al nombre al existente pero borrar prácticamente casi todo su contenido</w:t>
+        <w:t xml:space="preserve">Se puede borrar el componente existente y crear otro llamado </w:t>
+      </w:r>
+      <w:proofErr w:type="spellStart"/>
+      <w:r>
+        <w:t>Contact.vue</w:t>
+      </w:r>
+      <w:proofErr w:type="spellEnd"/>
+      <w:r>
+        <w:t xml:space="preserve"> o cambiarle al nombre al </w:t>
+      </w:r>
+      <w:proofErr w:type="gramStart"/>
+      <w:r>
+        <w:t>existente</w:t>
+      </w:r>
+      <w:proofErr w:type="gramEnd"/>
+      <w:r>
+        <w:t xml:space="preserve"> pero borrar prácticamente casi todo su contenido</w:t>
       </w:r>
       <w:r>
         <w:t>. Por estándar el nombre empieza con letra mayúscula</w:t>
@@ -1030,6 +1340,10 @@
         <w:jc w:val="both"/>
       </w:pPr>
       <w:r>
+        <w:rPr>
+          <w:noProof/>
+          <w:lang w:eastAsia="es-CO"/>
+        </w:rPr>
         <w:drawing>
           <wp:inline distT="0" distB="0" distL="0" distR="0" wp14:anchorId="3CFD8770" wp14:editId="6D84072D">
             <wp:extent cx="2766950" cy="1065841"/>
@@ -1077,7 +1391,39 @@
         <w:jc w:val="both"/>
       </w:pPr>
       <w:r>
-        <w:t>El componente debe tener dos partes importantes que son el template (que tiene los elementos html), y el script (que contiene la parte lógica). Opcional, a menos que se vaya a utilizar Bootstrap, llevará un Style. Tener en cuenta esto para la competencia. Digítelo así en el archivo Contact.vue:</w:t>
+        <w:t xml:space="preserve">El componente debe tener dos partes importantes que son el </w:t>
+      </w:r>
+      <w:proofErr w:type="spellStart"/>
+      <w:r>
+        <w:t>template</w:t>
+      </w:r>
+      <w:proofErr w:type="spellEnd"/>
+      <w:r>
+        <w:t xml:space="preserve"> (que tiene los elementos </w:t>
+      </w:r>
+      <w:proofErr w:type="spellStart"/>
+      <w:r>
+        <w:t>html</w:t>
+      </w:r>
+      <w:proofErr w:type="spellEnd"/>
+      <w:r>
+        <w:t xml:space="preserve">), y el script (que contiene la parte lógica). Opcional, a menos que se vaya a utilizar </w:t>
+      </w:r>
+      <w:proofErr w:type="spellStart"/>
+      <w:r>
+        <w:t>Bootstrap</w:t>
+      </w:r>
+      <w:proofErr w:type="spellEnd"/>
+      <w:r>
+        <w:t xml:space="preserve">, llevará un Style. Tener en cuenta esto para la competencia. Digítelo así en el archivo </w:t>
+      </w:r>
+      <w:proofErr w:type="spellStart"/>
+      <w:r>
+        <w:t>Contact.vue</w:t>
+      </w:r>
+      <w:proofErr w:type="spellEnd"/>
+      <w:r>
+        <w:t>:</w:t>
       </w:r>
     </w:p>
     <w:p>
@@ -1086,6 +1432,10 @@
         <w:jc w:val="both"/>
       </w:pPr>
       <w:r>
+        <w:rPr>
+          <w:noProof/>
+          <w:lang w:eastAsia="es-CO"/>
+        </w:rPr>
         <w:drawing>
           <wp:inline distT="0" distB="0" distL="0" distR="0" wp14:anchorId="773E17C9" wp14:editId="70020622">
             <wp:extent cx="2541319" cy="2225041"/>
@@ -1133,7 +1483,15 @@
         <w:jc w:val="both"/>
       </w:pPr>
       <w:r>
-        <w:t>En el template digitamos lo siguiente:</w:t>
+        <w:t xml:space="preserve">En el </w:t>
+      </w:r>
+      <w:proofErr w:type="spellStart"/>
+      <w:r>
+        <w:t>template</w:t>
+      </w:r>
+      <w:proofErr w:type="spellEnd"/>
+      <w:r>
+        <w:t xml:space="preserve"> digitamos lo siguiente:</w:t>
       </w:r>
     </w:p>
     <w:p>
@@ -1142,6 +1500,10 @@
         <w:jc w:val="both"/>
       </w:pPr>
       <w:r>
+        <w:rPr>
+          <w:noProof/>
+          <w:lang w:eastAsia="es-CO"/>
+        </w:rPr>
         <w:lastRenderedPageBreak/>
         <w:drawing>
           <wp:inline distT="0" distB="0" distL="0" distR="0" wp14:anchorId="651D396F" wp14:editId="7108D86A">
@@ -1186,7 +1548,15 @@
         <w:jc w:val="both"/>
       </w:pPr>
       <w:r>
-        <w:t>En este caso se invocó una clase de Bootstrap para centrar el texto.</w:t>
+        <w:t xml:space="preserve">En este caso se invocó una clase de </w:t>
+      </w:r>
+      <w:proofErr w:type="spellStart"/>
+      <w:r>
+        <w:t>Bootstrap</w:t>
+      </w:r>
+      <w:proofErr w:type="spellEnd"/>
+      <w:r>
+        <w:t xml:space="preserve"> para centrar el texto.</w:t>
       </w:r>
     </w:p>
     <w:p>
@@ -1199,14 +1569,34 @@
         <w:jc w:val="both"/>
       </w:pPr>
       <w:r>
-        <w:t>Hacemos el cambio respectivo en app.js que está en la ruta resources/js de la siguiente manera:</w:t>
-      </w:r>
-    </w:p>
-    <w:p>
-      <w:pPr>
-        <w:jc w:val="both"/>
-      </w:pPr>
-      <w:r>
+        <w:t xml:space="preserve">Hacemos el cambio respectivo en app.js que está en la ruta </w:t>
+      </w:r>
+      <w:proofErr w:type="spellStart"/>
+      <w:r>
+        <w:t>resources</w:t>
+      </w:r>
+      <w:proofErr w:type="spellEnd"/>
+      <w:r>
+        <w:t>/</w:t>
+      </w:r>
+      <w:proofErr w:type="spellStart"/>
+      <w:r>
+        <w:t>js</w:t>
+      </w:r>
+      <w:proofErr w:type="spellEnd"/>
+      <w:r>
+        <w:t xml:space="preserve"> de la siguiente manera:</w:t>
+      </w:r>
+    </w:p>
+    <w:p>
+      <w:pPr>
+        <w:jc w:val="both"/>
+      </w:pPr>
+      <w:r>
+        <w:rPr>
+          <w:noProof/>
+          <w:lang w:eastAsia="es-CO"/>
+        </w:rPr>
         <w:drawing>
           <wp:inline distT="0" distB="0" distL="0" distR="0" wp14:anchorId="7E86B339" wp14:editId="036D6C74">
             <wp:extent cx="3426031" cy="954001"/>
@@ -1244,13 +1634,45 @@
         </w:drawing>
       </w:r>
       <w:r>
-        <w:t>Como puede apreciarse, cambiamos el nombre del componente cuando se está invocando, es decir, lo que está en comilla simple (‘contact’).</w:t>
-      </w:r>
-      <w:r>
-        <w:t xml:space="preserve"> En cuanto al import también lo cambiamos, pero en realidad, de momento, no afectaría en nada sino cambiáramos ese nombre. Este mismo import, se coloca tal cual después de la coma, en el paréntesis.</w:t>
-      </w:r>
-      <w:r>
-        <w:t xml:space="preserve"> Debe corresponderse con el nombre del archivo, por eso empieza con mayúscula (Contact).</w:t>
+        <w:t>Como puede apreciarse, cambiamos el nombre del componente cuando se está invocando, es decir, lo que está en comilla simple (‘</w:t>
+      </w:r>
+      <w:proofErr w:type="spellStart"/>
+      <w:r>
+        <w:t>contact</w:t>
+      </w:r>
+      <w:proofErr w:type="spellEnd"/>
+      <w:r>
+        <w:t>’).</w:t>
+      </w:r>
+      <w:r>
+        <w:t xml:space="preserve"> En cuanto al </w:t>
+      </w:r>
+      <w:proofErr w:type="spellStart"/>
+      <w:r>
+        <w:t>import</w:t>
+      </w:r>
+      <w:proofErr w:type="spellEnd"/>
+      <w:r>
+        <w:t xml:space="preserve"> también lo cambiamos, pero en realidad, de momento, no afectaría en nada sino cambiáramos ese nombre. Este mismo </w:t>
+      </w:r>
+      <w:proofErr w:type="spellStart"/>
+      <w:r>
+        <w:t>import</w:t>
+      </w:r>
+      <w:proofErr w:type="spellEnd"/>
+      <w:r>
+        <w:t>, se coloca tal cual después de la coma, en el paréntesis.</w:t>
+      </w:r>
+      <w:r>
+        <w:t xml:space="preserve"> Debe corresponderse con el nombre del archivo, por eso empieza con mayúscula (</w:t>
+      </w:r>
+      <w:proofErr w:type="spellStart"/>
+      <w:r>
+        <w:t>Contact</w:t>
+      </w:r>
+      <w:proofErr w:type="spellEnd"/>
+      <w:r>
+        <w:t>).</w:t>
       </w:r>
     </w:p>
     <w:p>
@@ -1288,6 +1710,10 @@
         <w:jc w:val="both"/>
       </w:pPr>
       <w:r>
+        <w:rPr>
+          <w:noProof/>
+          <w:lang w:eastAsia="es-CO"/>
+        </w:rPr>
         <w:drawing>
           <wp:inline distT="0" distB="0" distL="0" distR="0" wp14:anchorId="2E907FAA" wp14:editId="040F78EE">
             <wp:extent cx="2856015" cy="1659424"/>
@@ -1338,6 +1764,10 @@
         <w:jc w:val="both"/>
       </w:pPr>
       <w:r>
+        <w:rPr>
+          <w:noProof/>
+          <w:lang w:eastAsia="es-CO"/>
+        </w:rPr>
         <w:drawing>
           <wp:inline distT="0" distB="0" distL="0" distR="0" wp14:anchorId="05168BBB" wp14:editId="5C9F4387">
             <wp:extent cx="4684815" cy="1370247"/>
@@ -1417,10 +1847,44 @@
           <w:b/>
           <w:bCs/>
         </w:rPr>
-        <w:t xml:space="preserve">Vamos a la página oficial de Bootstrap. </w:t>
-      </w:r>
-      <w:r>
-        <w:t>Debemos ubicarnos en la versión indicada en nuestro archivo package.json de Laravel, que para nuestro caso a agosto de 2022 es 5.1.3</w:t>
+        <w:t xml:space="preserve">Vamos a la página oficial de </w:t>
+      </w:r>
+      <w:proofErr w:type="spellStart"/>
+      <w:r>
+        <w:rPr>
+          <w:b/>
+          <w:bCs/>
+        </w:rPr>
+        <w:t>Bootstrap</w:t>
+      </w:r>
+      <w:proofErr w:type="spellEnd"/>
+      <w:r>
+        <w:rPr>
+          <w:b/>
+          <w:bCs/>
+        </w:rPr>
+        <w:t xml:space="preserve">. </w:t>
+      </w:r>
+      <w:r>
+        <w:t xml:space="preserve">Debemos ubicarnos en la versión indicada en nuestro archivo </w:t>
+      </w:r>
+      <w:proofErr w:type="spellStart"/>
+      <w:proofErr w:type="gramStart"/>
+      <w:r>
+        <w:t>package.json</w:t>
+      </w:r>
+      <w:proofErr w:type="spellEnd"/>
+      <w:proofErr w:type="gramEnd"/>
+      <w:r>
+        <w:t xml:space="preserve"> de </w:t>
+      </w:r>
+      <w:proofErr w:type="spellStart"/>
+      <w:r>
+        <w:t>Laravel</w:t>
+      </w:r>
+      <w:proofErr w:type="spellEnd"/>
+      <w:r>
+        <w:t>, que para nuestro caso a agosto de 2022 es 5.1.3</w:t>
       </w:r>
     </w:p>
     <w:p>
@@ -1433,6 +1897,8 @@
         <w:rPr>
           <w:b/>
           <w:bCs/>
+          <w:noProof/>
+          <w:lang w:eastAsia="es-CO"/>
         </w:rPr>
         <w:drawing>
           <wp:inline distT="0" distB="0" distL="0" distR="0" wp14:anchorId="39F95CD7" wp14:editId="3CEDE1A5">
@@ -1477,16 +1943,37 @@
         <w:jc w:val="both"/>
       </w:pPr>
       <w:r>
-        <w:t xml:space="preserve">Captura archivo package.json </w:t>
-      </w:r>
-      <w:fldSimple w:instr=" SEQ Captura_archivo_package.json \* ARABIC ">
-        <w:r>
-          <w:rPr>
-            <w:noProof/>
-          </w:rPr>
-          <w:t>1</w:t>
-        </w:r>
-      </w:fldSimple>
+        <w:t xml:space="preserve">Captura archivo </w:t>
+      </w:r>
+      <w:proofErr w:type="spellStart"/>
+      <w:r>
+        <w:t>package.json</w:t>
+      </w:r>
+      <w:proofErr w:type="spellEnd"/>
+      <w:r>
+        <w:t xml:space="preserve"> </w:t>
+      </w:r>
+      <w:r>
+        <w:fldChar w:fldCharType="begin"/>
+      </w:r>
+      <w:r>
+        <w:instrText xml:space="preserve"> SEQ Captura_archivo_package.json \* ARABIC </w:instrText>
+      </w:r>
+      <w:r>
+        <w:fldChar w:fldCharType="separate"/>
+      </w:r>
+      <w:r>
+        <w:rPr>
+          <w:noProof/>
+        </w:rPr>
+        <w:t>1</w:t>
+      </w:r>
+      <w:r>
+        <w:rPr>
+          <w:noProof/>
+        </w:rPr>
+        <w:fldChar w:fldCharType="end"/>
+      </w:r>
     </w:p>
     <w:p>
       <w:pPr>
@@ -1504,8 +1991,29 @@
       <w:r>
         <w:t xml:space="preserve">Ubicamos </w:t>
       </w:r>
-      <w:r>
-        <w:t>content-&gt;Tables en la página de Bootstrap y copiamos el código de la primera tabla:</w:t>
+      <w:proofErr w:type="spellStart"/>
+      <w:r>
+        <w:t>content</w:t>
+      </w:r>
+      <w:proofErr w:type="spellEnd"/>
+      <w:r>
+        <w:t>-&gt;</w:t>
+      </w:r>
+      <w:proofErr w:type="spellStart"/>
+      <w:r>
+        <w:t>Tables</w:t>
+      </w:r>
+      <w:proofErr w:type="spellEnd"/>
+      <w:r>
+        <w:t xml:space="preserve"> en la página de </w:t>
+      </w:r>
+      <w:proofErr w:type="spellStart"/>
+      <w:r>
+        <w:t>Bootstrap</w:t>
+      </w:r>
+      <w:proofErr w:type="spellEnd"/>
+      <w:r>
+        <w:t xml:space="preserve"> y copiamos el código de la primera tabla:</w:t>
       </w:r>
     </w:p>
     <w:p>
@@ -1521,6 +2029,8 @@
         <w:rPr>
           <w:b/>
           <w:bCs/>
+          <w:noProof/>
+          <w:lang w:eastAsia="es-CO"/>
         </w:rPr>
         <w:drawing>
           <wp:inline distT="0" distB="0" distL="0" distR="0" wp14:anchorId="7D3D7D7C" wp14:editId="58472B4B">
@@ -1573,7 +2083,15 @@
         </w:rPr>
       </w:pPr>
       <w:r>
-        <w:t>Pegamos en el archivo Contact.vue y hacemos algunas modificaciones al código:</w:t>
+        <w:t xml:space="preserve">Pegamos en el archivo </w:t>
+      </w:r>
+      <w:proofErr w:type="spellStart"/>
+      <w:r>
+        <w:t>Contact.vue</w:t>
+      </w:r>
+      <w:proofErr w:type="spellEnd"/>
+      <w:r>
+        <w:t xml:space="preserve"> y hacemos algunas modificaciones al código:</w:t>
       </w:r>
     </w:p>
     <w:p>
@@ -1589,6 +2107,8 @@
         <w:rPr>
           <w:b/>
           <w:bCs/>
+          <w:noProof/>
+          <w:lang w:eastAsia="es-CO"/>
         </w:rPr>
         <w:drawing>
           <wp:inline distT="0" distB="0" distL="0" distR="0" wp14:anchorId="6832CC29" wp14:editId="03C5ACC3">
@@ -1631,14 +2151,72 @@
       <w:pPr>
         <w:ind w:left="360"/>
         <w:jc w:val="both"/>
-      </w:pPr>
-      <w:r>
         <w:rPr>
           <w:b/>
           <w:bCs/>
         </w:rPr>
+      </w:pPr>
+    </w:p>
+    <w:p>
+      <w:pPr>
+        <w:ind w:left="360"/>
+        <w:jc w:val="both"/>
+      </w:pPr>
+      <w:r>
+        <w:rPr>
+          <w:b/>
+          <w:bCs/>
+        </w:rPr>
         <w:lastRenderedPageBreak/>
-        <w:t>Aparte del thead, solo necesitaremos una fila más. Por eso borramos los otros &lt;tr&gt; con sus respectivos &lt;td&gt;:</w:t>
+        <w:t xml:space="preserve">Aparte del </w:t>
+      </w:r>
+      <w:proofErr w:type="spellStart"/>
+      <w:r>
+        <w:rPr>
+          <w:b/>
+          <w:bCs/>
+        </w:rPr>
+        <w:t>thead</w:t>
+      </w:r>
+      <w:proofErr w:type="spellEnd"/>
+      <w:r>
+        <w:rPr>
+          <w:b/>
+          <w:bCs/>
+        </w:rPr>
+        <w:t>, solo necesitaremos una fila más. Por eso borramos los otros &lt;</w:t>
+      </w:r>
+      <w:proofErr w:type="spellStart"/>
+      <w:r>
+        <w:rPr>
+          <w:b/>
+          <w:bCs/>
+        </w:rPr>
+        <w:t>tr</w:t>
+      </w:r>
+      <w:proofErr w:type="spellEnd"/>
+      <w:r>
+        <w:rPr>
+          <w:b/>
+          <w:bCs/>
+        </w:rPr>
+        <w:t>&gt; con sus respectivos &lt;</w:t>
+      </w:r>
+      <w:proofErr w:type="spellStart"/>
+      <w:r>
+        <w:rPr>
+          <w:b/>
+          <w:bCs/>
+        </w:rPr>
+        <w:t>td</w:t>
+      </w:r>
+      <w:proofErr w:type="spellEnd"/>
+      <w:r>
+        <w:rPr>
+          <w:b/>
+          <w:bCs/>
+        </w:rPr>
+        <w:t>&gt;:</w:t>
       </w:r>
     </w:p>
     <w:p>
@@ -1647,6 +2225,10 @@
         <w:jc w:val="both"/>
       </w:pPr>
       <w:r>
+        <w:rPr>
+          <w:noProof/>
+          <w:lang w:eastAsia="es-CO"/>
+        </w:rPr>
         <w:drawing>
           <wp:inline distT="0" distB="0" distL="0" distR="0" wp14:anchorId="6B779F1E" wp14:editId="1AB8C064">
             <wp:extent cx="2273803" cy="2363190"/>
@@ -1703,6 +2285,10 @@
         <w:jc w:val="both"/>
       </w:pPr>
       <w:r>
+        <w:rPr>
+          <w:noProof/>
+          <w:lang w:eastAsia="es-CO"/>
+        </w:rPr>
         <w:drawing>
           <wp:inline distT="0" distB="0" distL="0" distR="0" wp14:anchorId="34CA22CE" wp14:editId="7612D946">
             <wp:extent cx="5612130" cy="1537335"/>
@@ -1742,6 +2328,936 @@
     </w:p>
     <w:p>
       <w:pPr>
+        <w:pStyle w:val="Prrafodelista"/>
+        <w:numPr>
+          <w:ilvl w:val="0"/>
+          <w:numId w:val="4"/>
+        </w:numPr>
+        <w:jc w:val="both"/>
+      </w:pPr>
+      <w:r>
+        <w:t>Ahora vamos a colocar los encabezados que necesitamos. Si se requieren más &lt;</w:t>
+      </w:r>
+      <w:proofErr w:type="spellStart"/>
+      <w:r>
+        <w:t>th</w:t>
+      </w:r>
+      <w:proofErr w:type="spellEnd"/>
+      <w:r>
+        <w:t>&gt; se agregan:</w:t>
+      </w:r>
+    </w:p>
+    <w:p>
+      <w:pPr>
+        <w:pStyle w:val="Prrafodelista"/>
+        <w:jc w:val="both"/>
+      </w:pPr>
+      <w:r>
+        <w:drawing>
+          <wp:inline distT="0" distB="0" distL="0" distR="0" wp14:anchorId="6EAC992D" wp14:editId="1C693FD9">
+            <wp:extent cx="3219450" cy="1588741"/>
+            <wp:effectExtent l="0" t="0" r="0" b="0"/>
+            <wp:docPr id="22" name="Imagen 22"/>
+            <wp:cNvGraphicFramePr>
+              <a:graphicFrameLocks xmlns:a="http://schemas.openxmlformats.org/drawingml/2006/main" noChangeAspect="1"/>
+            </wp:cNvGraphicFramePr>
+            <a:graphic xmlns:a="http://schemas.openxmlformats.org/drawingml/2006/main">
+              <a:graphicData uri="http://schemas.openxmlformats.org/drawingml/2006/picture">
+                <pic:pic xmlns:pic="http://schemas.openxmlformats.org/drawingml/2006/picture">
+                  <pic:nvPicPr>
+                    <pic:cNvPr id="1" name=""/>
+                    <pic:cNvPicPr/>
+                  </pic:nvPicPr>
+                  <pic:blipFill>
+                    <a:blip r:embed="rId29"/>
+                    <a:stretch>
+                      <a:fillRect/>
+                    </a:stretch>
+                  </pic:blipFill>
+                  <pic:spPr>
+                    <a:xfrm>
+                      <a:off x="0" y="0"/>
+                      <a:ext cx="3237516" cy="1597656"/>
+                    </a:xfrm>
+                    <a:prstGeom prst="rect">
+                      <a:avLst/>
+                    </a:prstGeom>
+                  </pic:spPr>
+                </pic:pic>
+              </a:graphicData>
+            </a:graphic>
+          </wp:inline>
+        </w:drawing>
+      </w:r>
+    </w:p>
+    <w:p>
+      <w:pPr>
+        <w:pStyle w:val="Prrafodelista"/>
+        <w:jc w:val="both"/>
+      </w:pPr>
+    </w:p>
+    <w:p>
+      <w:pPr>
+        <w:pStyle w:val="Prrafodelista"/>
+        <w:jc w:val="both"/>
+      </w:pPr>
+    </w:p>
+    <w:p>
+      <w:pPr>
+        <w:pStyle w:val="Prrafodelista"/>
+        <w:jc w:val="both"/>
+        <w:rPr>
+          <w:b/>
+          <w:color w:val="00B050"/>
+        </w:rPr>
+      </w:pPr>
+      <w:r>
+        <w:rPr>
+          <w:b/>
+          <w:color w:val="00B050"/>
+        </w:rPr>
+        <w:t>Trabajando el Script del Componente</w:t>
+      </w:r>
+    </w:p>
+    <w:p>
+      <w:pPr>
+        <w:pStyle w:val="Prrafodelista"/>
+        <w:jc w:val="both"/>
+      </w:pPr>
+    </w:p>
+    <w:p>
+      <w:pPr>
+        <w:pStyle w:val="Prrafodelista"/>
+        <w:numPr>
+          <w:ilvl w:val="0"/>
+          <w:numId w:val="5"/>
+        </w:numPr>
+        <w:jc w:val="both"/>
+      </w:pPr>
+      <w:r>
+        <w:t>En este caso nos dirigimos a la sección del script, y creamos el esqueleto con algunas de las muchas partes que puede tener un script de esta clase:</w:t>
+      </w:r>
+    </w:p>
+    <w:p>
+      <w:pPr>
+        <w:pStyle w:val="Prrafodelista"/>
+        <w:jc w:val="both"/>
+      </w:pPr>
+    </w:p>
+    <w:p>
+      <w:pPr>
+        <w:pStyle w:val="Prrafodelista"/>
+        <w:jc w:val="both"/>
+      </w:pPr>
+    </w:p>
+    <w:p>
+      <w:pPr>
+        <w:jc w:val="both"/>
+      </w:pPr>
+      <w:r>
+        <w:lastRenderedPageBreak/>
+        <w:drawing>
+          <wp:inline distT="0" distB="0" distL="0" distR="0" wp14:anchorId="2BB47B58" wp14:editId="51AA2F34">
+            <wp:extent cx="2579491" cy="2806700"/>
+            <wp:effectExtent l="0" t="0" r="0" b="0"/>
+            <wp:docPr id="25" name="Imagen 25"/>
+            <wp:cNvGraphicFramePr>
+              <a:graphicFrameLocks xmlns:a="http://schemas.openxmlformats.org/drawingml/2006/main" noChangeAspect="1"/>
+            </wp:cNvGraphicFramePr>
+            <a:graphic xmlns:a="http://schemas.openxmlformats.org/drawingml/2006/main">
+              <a:graphicData uri="http://schemas.openxmlformats.org/drawingml/2006/picture">
+                <pic:pic xmlns:pic="http://schemas.openxmlformats.org/drawingml/2006/picture">
+                  <pic:nvPicPr>
+                    <pic:cNvPr id="1" name=""/>
+                    <pic:cNvPicPr/>
+                  </pic:nvPicPr>
+                  <pic:blipFill>
+                    <a:blip r:embed="rId30"/>
+                    <a:stretch>
+                      <a:fillRect/>
+                    </a:stretch>
+                  </pic:blipFill>
+                  <pic:spPr>
+                    <a:xfrm>
+                      <a:off x="0" y="0"/>
+                      <a:ext cx="2587924" cy="2815876"/>
+                    </a:xfrm>
+                    <a:prstGeom prst="rect">
+                      <a:avLst/>
+                    </a:prstGeom>
+                  </pic:spPr>
+                </pic:pic>
+              </a:graphicData>
+            </a:graphic>
+          </wp:inline>
+        </w:drawing>
+      </w:r>
+    </w:p>
+    <w:p>
+      <w:pPr>
+        <w:jc w:val="both"/>
+      </w:pPr>
+      <w:r>
+        <w:t xml:space="preserve">En el </w:t>
+      </w:r>
+      <w:proofErr w:type="gramStart"/>
+      <w:r>
+        <w:t>data(</w:t>
+      </w:r>
+      <w:proofErr w:type="gramEnd"/>
+      <w:r>
+        <w:t>) deben ir los atributos o variables. En vez de igual (=) se usa dos puntos (:).</w:t>
+      </w:r>
+    </w:p>
+    <w:p>
+      <w:pPr>
+        <w:jc w:val="both"/>
+      </w:pPr>
+      <w:r>
+        <w:t xml:space="preserve">En </w:t>
+      </w:r>
+      <w:proofErr w:type="spellStart"/>
+      <w:proofErr w:type="gramStart"/>
+      <w:r>
+        <w:t>methods</w:t>
+      </w:r>
+      <w:proofErr w:type="spellEnd"/>
+      <w:r>
+        <w:t>(</w:t>
+      </w:r>
+      <w:proofErr w:type="gramEnd"/>
+      <w:r>
+        <w:t xml:space="preserve">) deben ir todos los métodos a utilizar. Ya no se necesitará la palabra reservada </w:t>
+      </w:r>
+      <w:proofErr w:type="spellStart"/>
+      <w:r>
+        <w:t>function</w:t>
+      </w:r>
+      <w:proofErr w:type="spellEnd"/>
+      <w:r>
+        <w:t>.</w:t>
+      </w:r>
+    </w:p>
+    <w:p>
+      <w:pPr>
+        <w:jc w:val="both"/>
+      </w:pPr>
+      <w:r>
+        <w:t xml:space="preserve">Luego pueden ir otros elementos, como por ejemplo ciclos de vida (consultar la documentación oficial en </w:t>
+      </w:r>
+      <w:hyperlink r:id="rId31" w:history="1">
+        <w:r>
+          <w:rPr>
+            <w:rStyle w:val="Hipervnculo"/>
+          </w:rPr>
+          <w:t>https://vuejs.org/guide/essentials/lifecycle.html</w:t>
+        </w:r>
+      </w:hyperlink>
+      <w:r>
+        <w:t xml:space="preserve">). En este caso se ha colocado un ciclo de vida que se llama </w:t>
+      </w:r>
+      <w:proofErr w:type="spellStart"/>
+      <w:proofErr w:type="gramStart"/>
+      <w:r>
+        <w:t>created</w:t>
+      </w:r>
+      <w:proofErr w:type="spellEnd"/>
+      <w:r>
+        <w:t>(</w:t>
+      </w:r>
+      <w:proofErr w:type="gramEnd"/>
+      <w:r>
+        <w:t xml:space="preserve">) de los varios que pueden usarse. Otro tipo de elementos que puede usarse es </w:t>
+      </w:r>
+      <w:proofErr w:type="spellStart"/>
+      <w:r>
+        <w:t>computed</w:t>
+      </w:r>
+      <w:proofErr w:type="spellEnd"/>
+      <w:r>
+        <w:t>.</w:t>
+      </w:r>
+    </w:p>
+    <w:p>
+      <w:pPr>
+        <w:pStyle w:val="Prrafodelista"/>
+        <w:numPr>
+          <w:ilvl w:val="0"/>
+          <w:numId w:val="5"/>
+        </w:numPr>
+        <w:jc w:val="both"/>
+      </w:pPr>
+      <w:r>
+        <w:t>Digite las líneas respectivas dentro de cada elemento como se ve a continuación:</w:t>
+      </w:r>
+    </w:p>
+    <w:p>
+      <w:pPr>
+        <w:jc w:val="both"/>
+      </w:pPr>
+      <w:r>
+        <w:drawing>
+          <wp:inline distT="0" distB="0" distL="0" distR="0" wp14:anchorId="036AFA0F" wp14:editId="68F09630">
+            <wp:extent cx="5422900" cy="2173946"/>
+            <wp:effectExtent l="0" t="0" r="6350" b="0"/>
+            <wp:docPr id="26" name="Imagen 26"/>
+            <wp:cNvGraphicFramePr>
+              <a:graphicFrameLocks xmlns:a="http://schemas.openxmlformats.org/drawingml/2006/main" noChangeAspect="1"/>
+            </wp:cNvGraphicFramePr>
+            <a:graphic xmlns:a="http://schemas.openxmlformats.org/drawingml/2006/main">
+              <a:graphicData uri="http://schemas.openxmlformats.org/drawingml/2006/picture">
+                <pic:pic xmlns:pic="http://schemas.openxmlformats.org/drawingml/2006/picture">
+                  <pic:nvPicPr>
+                    <pic:cNvPr id="1" name=""/>
+                    <pic:cNvPicPr/>
+                  </pic:nvPicPr>
+                  <pic:blipFill>
+                    <a:blip r:embed="rId32"/>
+                    <a:stretch>
+                      <a:fillRect/>
+                    </a:stretch>
+                  </pic:blipFill>
+                  <pic:spPr>
+                    <a:xfrm>
+                      <a:off x="0" y="0"/>
+                      <a:ext cx="5444266" cy="2182511"/>
+                    </a:xfrm>
+                    <a:prstGeom prst="rect">
+                      <a:avLst/>
+                    </a:prstGeom>
+                  </pic:spPr>
+                </pic:pic>
+              </a:graphicData>
+            </a:graphic>
+          </wp:inline>
+        </w:drawing>
+      </w:r>
+    </w:p>
+    <w:p>
+      <w:pPr>
+        <w:jc w:val="both"/>
+      </w:pPr>
+    </w:p>
+    <w:p>
+      <w:pPr>
+        <w:jc w:val="both"/>
+      </w:pPr>
+      <w:r>
+        <w:t xml:space="preserve">Con la librería </w:t>
+      </w:r>
+      <w:proofErr w:type="spellStart"/>
+      <w:r>
+        <w:t>axios</w:t>
+      </w:r>
+      <w:proofErr w:type="spellEnd"/>
+      <w:r>
+        <w:t xml:space="preserve"> podemos hacer una petición, en este caso a la ruta contactos, que hace parte del mismo proyecto y que retornará todos los contactos de la tabla contactos. Esto se logra gracias a la rutian programa en el </w:t>
+      </w:r>
+      <w:proofErr w:type="spellStart"/>
+      <w:r>
+        <w:t>index</w:t>
+      </w:r>
+      <w:proofErr w:type="spellEnd"/>
+      <w:r>
+        <w:t xml:space="preserve"> del controlador </w:t>
+      </w:r>
+      <w:proofErr w:type="spellStart"/>
+      <w:r>
+        <w:t>ContactController</w:t>
+      </w:r>
+      <w:proofErr w:type="spellEnd"/>
+      <w:r>
+        <w:t xml:space="preserve">. </w:t>
+      </w:r>
+    </w:p>
+    <w:p>
+      <w:pPr>
+        <w:pStyle w:val="Prrafodelista"/>
+        <w:numPr>
+          <w:ilvl w:val="0"/>
+          <w:numId w:val="5"/>
+        </w:numPr>
+        <w:jc w:val="both"/>
+      </w:pPr>
+      <w:r>
+        <w:t xml:space="preserve">En el </w:t>
+      </w:r>
+      <w:proofErr w:type="spellStart"/>
+      <w:r>
+        <w:t>index</w:t>
+      </w:r>
+      <w:proofErr w:type="spellEnd"/>
+      <w:r>
+        <w:t>,</w:t>
+      </w:r>
+      <w:r>
+        <w:t xml:space="preserve"> del mencionado controlador,</w:t>
+      </w:r>
+      <w:r>
+        <w:t xml:space="preserve"> debe ir lo siguiente:</w:t>
+      </w:r>
+    </w:p>
+    <w:p>
+      <w:pPr>
+        <w:jc w:val="both"/>
+      </w:pPr>
+      <w:r>
+        <w:lastRenderedPageBreak/>
+        <w:drawing>
+          <wp:inline distT="0" distB="0" distL="0" distR="0" wp14:anchorId="40DD5DA1" wp14:editId="14F76D6C">
+            <wp:extent cx="3213100" cy="1007090"/>
+            <wp:effectExtent l="0" t="0" r="6350" b="3175"/>
+            <wp:docPr id="27" name="Imagen 27"/>
+            <wp:cNvGraphicFramePr>
+              <a:graphicFrameLocks xmlns:a="http://schemas.openxmlformats.org/drawingml/2006/main" noChangeAspect="1"/>
+            </wp:cNvGraphicFramePr>
+            <a:graphic xmlns:a="http://schemas.openxmlformats.org/drawingml/2006/main">
+              <a:graphicData uri="http://schemas.openxmlformats.org/drawingml/2006/picture">
+                <pic:pic xmlns:pic="http://schemas.openxmlformats.org/drawingml/2006/picture">
+                  <pic:nvPicPr>
+                    <pic:cNvPr id="1" name=""/>
+                    <pic:cNvPicPr/>
+                  </pic:nvPicPr>
+                  <pic:blipFill>
+                    <a:blip r:embed="rId33"/>
+                    <a:stretch>
+                      <a:fillRect/>
+                    </a:stretch>
+                  </pic:blipFill>
+                  <pic:spPr>
+                    <a:xfrm>
+                      <a:off x="0" y="0"/>
+                      <a:ext cx="3234965" cy="1013943"/>
+                    </a:xfrm>
+                    <a:prstGeom prst="rect">
+                      <a:avLst/>
+                    </a:prstGeom>
+                  </pic:spPr>
+                </pic:pic>
+              </a:graphicData>
+            </a:graphic>
+          </wp:inline>
+        </w:drawing>
+      </w:r>
+    </w:p>
+    <w:p>
+      <w:pPr>
+        <w:jc w:val="both"/>
+      </w:pPr>
+      <w:r>
+        <w:t xml:space="preserve">Sin esta petición desde el </w:t>
+      </w:r>
+      <w:proofErr w:type="spellStart"/>
+      <w:r>
+        <w:t>index</w:t>
+      </w:r>
+      <w:proofErr w:type="spellEnd"/>
+      <w:r>
+        <w:t xml:space="preserve"> será imposible que la ruta ‘contactos’ llamada con </w:t>
+      </w:r>
+      <w:proofErr w:type="spellStart"/>
+      <w:r>
+        <w:t>axios</w:t>
+      </w:r>
+      <w:proofErr w:type="spellEnd"/>
+      <w:r>
+        <w:t xml:space="preserve"> desde el componente retorne dato alguno.</w:t>
+      </w:r>
+    </w:p>
+    <w:p>
+      <w:pPr>
+        <w:pStyle w:val="Prrafodelista"/>
+        <w:numPr>
+          <w:ilvl w:val="0"/>
+          <w:numId w:val="5"/>
+        </w:numPr>
+        <w:jc w:val="both"/>
+      </w:pPr>
+      <w:r>
+        <w:t xml:space="preserve">Volviendo al componente de </w:t>
+      </w:r>
+      <w:proofErr w:type="spellStart"/>
+      <w:r>
+        <w:t>Vue</w:t>
+      </w:r>
+      <w:proofErr w:type="spellEnd"/>
+      <w:r>
+        <w:t xml:space="preserve">, </w:t>
+      </w:r>
+      <w:r>
+        <w:t xml:space="preserve">vemos que uno de los elementos digitados es </w:t>
+      </w:r>
+      <w:proofErr w:type="spellStart"/>
+      <w:proofErr w:type="gramStart"/>
+      <w:r>
+        <w:t>created</w:t>
+      </w:r>
+      <w:proofErr w:type="spellEnd"/>
+      <w:r>
+        <w:t>(</w:t>
+      </w:r>
+      <w:proofErr w:type="gramEnd"/>
+      <w:r>
+        <w:t xml:space="preserve">) el cual es un ciclo de vida de </w:t>
+      </w:r>
+      <w:proofErr w:type="spellStart"/>
+      <w:r>
+        <w:t>Vue</w:t>
+      </w:r>
+      <w:proofErr w:type="spellEnd"/>
+      <w:r>
+        <w:t>, el cual permite cargar la información sin necesidad de que el usuario oprima algún botón o link. En este caso, se hizo así para que la información cargue inmediatamente se ingrese a la ruta.</w:t>
+      </w:r>
+    </w:p>
+    <w:p>
+      <w:pPr>
+        <w:pStyle w:val="Prrafodelista"/>
+        <w:numPr>
+          <w:ilvl w:val="0"/>
+          <w:numId w:val="5"/>
+        </w:numPr>
+        <w:jc w:val="both"/>
+      </w:pPr>
+      <w:r>
+        <w:t xml:space="preserve">Finalmente, en el mismo componente, subimos un poco nuevamente a la sección de </w:t>
+      </w:r>
+      <w:proofErr w:type="spellStart"/>
+      <w:r>
+        <w:t>template</w:t>
+      </w:r>
+      <w:proofErr w:type="spellEnd"/>
+      <w:r>
+        <w:t>. Allí utilizaremos un v-</w:t>
+      </w:r>
+      <w:proofErr w:type="spellStart"/>
+      <w:r>
+        <w:t>for</w:t>
+      </w:r>
+      <w:proofErr w:type="spellEnd"/>
+      <w:r>
+        <w:t xml:space="preserve"> para iterar el </w:t>
+      </w:r>
+      <w:proofErr w:type="spellStart"/>
+      <w:r>
+        <w:t>array</w:t>
+      </w:r>
+      <w:proofErr w:type="spellEnd"/>
+      <w:r>
+        <w:t xml:space="preserve"> </w:t>
+      </w:r>
+      <w:proofErr w:type="spellStart"/>
+      <w:proofErr w:type="gramStart"/>
+      <w:r>
+        <w:t>contactazos</w:t>
+      </w:r>
+      <w:proofErr w:type="spellEnd"/>
+      <w:r>
+        <w:t>[</w:t>
+      </w:r>
+      <w:proofErr w:type="gramEnd"/>
+      <w:r>
+        <w:t>] previamente creado en el script. Además, este v-</w:t>
+      </w:r>
+      <w:proofErr w:type="spellStart"/>
+      <w:r>
+        <w:t>for</w:t>
+      </w:r>
+      <w:proofErr w:type="spellEnd"/>
+      <w:r>
+        <w:t xml:space="preserve"> debe llevar </w:t>
+      </w:r>
+      <w:proofErr w:type="gramStart"/>
+      <w:r>
+        <w:t>un :</w:t>
+      </w:r>
+      <w:proofErr w:type="spellStart"/>
+      <w:r>
+        <w:t>key</w:t>
+      </w:r>
+      <w:proofErr w:type="spellEnd"/>
+      <w:proofErr w:type="gramEnd"/>
+      <w:r>
+        <w:t xml:space="preserve"> el cual corresponderá a la llave primaria de la tabla que se quiere iterar.</w:t>
+      </w:r>
+    </w:p>
+    <w:p>
+      <w:pPr>
+        <w:ind w:left="720"/>
+        <w:jc w:val="both"/>
+      </w:pPr>
+      <w:r>
+        <w:drawing>
+          <wp:inline distT="0" distB="0" distL="0" distR="0" wp14:anchorId="74A14C2E" wp14:editId="4E7371E9">
+            <wp:extent cx="4080681" cy="2130376"/>
+            <wp:effectExtent l="0" t="0" r="0" b="3810"/>
+            <wp:docPr id="28" name="Imagen 28"/>
+            <wp:cNvGraphicFramePr>
+              <a:graphicFrameLocks xmlns:a="http://schemas.openxmlformats.org/drawingml/2006/main" noChangeAspect="1"/>
+            </wp:cNvGraphicFramePr>
+            <a:graphic xmlns:a="http://schemas.openxmlformats.org/drawingml/2006/main">
+              <a:graphicData uri="http://schemas.openxmlformats.org/drawingml/2006/picture">
+                <pic:pic xmlns:pic="http://schemas.openxmlformats.org/drawingml/2006/picture">
+                  <pic:nvPicPr>
+                    <pic:cNvPr id="1" name=""/>
+                    <pic:cNvPicPr/>
+                  </pic:nvPicPr>
+                  <pic:blipFill>
+                    <a:blip r:embed="rId34"/>
+                    <a:stretch>
+                      <a:fillRect/>
+                    </a:stretch>
+                  </pic:blipFill>
+                  <pic:spPr>
+                    <a:xfrm>
+                      <a:off x="0" y="0"/>
+                      <a:ext cx="4095243" cy="2137978"/>
+                    </a:xfrm>
+                    <a:prstGeom prst="rect">
+                      <a:avLst/>
+                    </a:prstGeom>
+                  </pic:spPr>
+                </pic:pic>
+              </a:graphicData>
+            </a:graphic>
+          </wp:inline>
+        </w:drawing>
+      </w:r>
+    </w:p>
+    <w:p>
+      <w:pPr>
+        <w:ind w:left="720"/>
+        <w:jc w:val="both"/>
+      </w:pPr>
+    </w:p>
+    <w:p>
+      <w:pPr>
+        <w:ind w:left="720"/>
+        <w:jc w:val="both"/>
+        <w:rPr>
+          <w:b/>
+          <w:color w:val="00B050"/>
+        </w:rPr>
+      </w:pPr>
+      <w:r>
+        <w:rPr>
+          <w:b/>
+          <w:color w:val="00B050"/>
+        </w:rPr>
+        <w:t xml:space="preserve">Llamar el componente desde alguna de nuestras vistas. </w:t>
+      </w:r>
+    </w:p>
+    <w:p>
+      <w:pPr>
+        <w:ind w:left="720"/>
+        <w:jc w:val="both"/>
+      </w:pPr>
+      <w:r>
+        <w:t xml:space="preserve">Esto es bastante sencillo. </w:t>
+      </w:r>
+    </w:p>
+    <w:p>
+      <w:pPr>
+        <w:ind w:left="720"/>
+        <w:jc w:val="both"/>
+      </w:pPr>
+      <w:r>
+        <w:t>Primero, recordemos cuál es el nombre del componente. En app.js había hecho anteriormente la siguiente modificación:</w:t>
+      </w:r>
+    </w:p>
+    <w:p>
+      <w:pPr>
+        <w:ind w:left="720"/>
+        <w:jc w:val="both"/>
+      </w:pPr>
+      <w:r>
+        <w:drawing>
+          <wp:inline distT="0" distB="0" distL="0" distR="0" wp14:anchorId="21F009E4" wp14:editId="6333C9D9">
+            <wp:extent cx="4121150" cy="853793"/>
+            <wp:effectExtent l="0" t="0" r="0" b="3810"/>
+            <wp:docPr id="29" name="Imagen 29"/>
+            <wp:cNvGraphicFramePr>
+              <a:graphicFrameLocks xmlns:a="http://schemas.openxmlformats.org/drawingml/2006/main" noChangeAspect="1"/>
+            </wp:cNvGraphicFramePr>
+            <a:graphic xmlns:a="http://schemas.openxmlformats.org/drawingml/2006/main">
+              <a:graphicData uri="http://schemas.openxmlformats.org/drawingml/2006/picture">
+                <pic:pic xmlns:pic="http://schemas.openxmlformats.org/drawingml/2006/picture">
+                  <pic:nvPicPr>
+                    <pic:cNvPr id="1" name=""/>
+                    <pic:cNvPicPr/>
+                  </pic:nvPicPr>
+                  <pic:blipFill>
+                    <a:blip r:embed="rId35"/>
+                    <a:stretch>
+                      <a:fillRect/>
+                    </a:stretch>
+                  </pic:blipFill>
+                  <pic:spPr>
+                    <a:xfrm>
+                      <a:off x="0" y="0"/>
+                      <a:ext cx="4175286" cy="865009"/>
+                    </a:xfrm>
+                    <a:prstGeom prst="rect">
+                      <a:avLst/>
+                    </a:prstGeom>
+                  </pic:spPr>
+                </pic:pic>
+              </a:graphicData>
+            </a:graphic>
+          </wp:inline>
+        </w:drawing>
+      </w:r>
+    </w:p>
+    <w:p>
+      <w:pPr>
+        <w:ind w:left="720"/>
+        <w:jc w:val="both"/>
+      </w:pPr>
+      <w:r>
+        <w:t xml:space="preserve">Lo encerrado en rojo es el nombre con que se puede exportar el componente. </w:t>
+      </w:r>
+    </w:p>
+    <w:p>
+      <w:pPr>
+        <w:ind w:left="720"/>
+        <w:jc w:val="both"/>
+      </w:pPr>
+      <w:r>
+        <w:lastRenderedPageBreak/>
+        <w:t xml:space="preserve">En este caso queremos ver el listado de contactos, desde la vista home. Esta vista solo puede accederse si se está </w:t>
+      </w:r>
+      <w:proofErr w:type="spellStart"/>
+      <w:r>
+        <w:t>logueado</w:t>
+      </w:r>
+      <w:proofErr w:type="spellEnd"/>
+      <w:r>
+        <w:t xml:space="preserve">. De todos modos, podríamos llamar el componente desde otro lugar si quisiéramos. </w:t>
+      </w:r>
+    </w:p>
+    <w:p>
+      <w:pPr>
+        <w:pStyle w:val="Prrafodelista"/>
+        <w:numPr>
+          <w:ilvl w:val="0"/>
+          <w:numId w:val="6"/>
+        </w:numPr>
+        <w:jc w:val="both"/>
+      </w:pPr>
+      <w:r>
+        <w:t xml:space="preserve">En </w:t>
+      </w:r>
+      <w:proofErr w:type="spellStart"/>
+      <w:r>
+        <w:t>resources</w:t>
+      </w:r>
+      <w:proofErr w:type="spellEnd"/>
+      <w:r>
+        <w:t xml:space="preserve"> / </w:t>
+      </w:r>
+      <w:proofErr w:type="spellStart"/>
+      <w:r>
+        <w:t>views</w:t>
+      </w:r>
+      <w:proofErr w:type="spellEnd"/>
+      <w:r>
+        <w:t xml:space="preserve"> buscamos </w:t>
+      </w:r>
+      <w:hyperlink r:id="rId36" w:history="1">
+        <w:r>
+          <w:rPr>
+            <w:rStyle w:val="Hipervnculo"/>
+          </w:rPr>
+          <w:t>home.blade.php</w:t>
+        </w:r>
+      </w:hyperlink>
+      <w:r>
+        <w:t xml:space="preserve"> y borramos prácticamente todo el contenido de allí. Luego llamamos el componente como si fuera una etiqueta más, así:</w:t>
+      </w:r>
+    </w:p>
+    <w:p>
+      <w:pPr>
+        <w:pStyle w:val="Prrafodelista"/>
+        <w:ind w:left="1080"/>
+        <w:jc w:val="both"/>
+      </w:pPr>
+      <w:r>
+        <w:drawing>
+          <wp:inline distT="0" distB="0" distL="0" distR="0" wp14:anchorId="43E2C131" wp14:editId="0D26BE62">
+            <wp:extent cx="2774950" cy="2290344"/>
+            <wp:effectExtent l="0" t="0" r="6350" b="0"/>
+            <wp:docPr id="30" name="Imagen 30"/>
+            <wp:cNvGraphicFramePr>
+              <a:graphicFrameLocks xmlns:a="http://schemas.openxmlformats.org/drawingml/2006/main" noChangeAspect="1"/>
+            </wp:cNvGraphicFramePr>
+            <a:graphic xmlns:a="http://schemas.openxmlformats.org/drawingml/2006/main">
+              <a:graphicData uri="http://schemas.openxmlformats.org/drawingml/2006/picture">
+                <pic:pic xmlns:pic="http://schemas.openxmlformats.org/drawingml/2006/picture">
+                  <pic:nvPicPr>
+                    <pic:cNvPr id="1" name=""/>
+                    <pic:cNvPicPr/>
+                  </pic:nvPicPr>
+                  <pic:blipFill>
+                    <a:blip r:embed="rId37"/>
+                    <a:stretch>
+                      <a:fillRect/>
+                    </a:stretch>
+                  </pic:blipFill>
+                  <pic:spPr>
+                    <a:xfrm>
+                      <a:off x="0" y="0"/>
+                      <a:ext cx="2783734" cy="2297594"/>
+                    </a:xfrm>
+                    <a:prstGeom prst="rect">
+                      <a:avLst/>
+                    </a:prstGeom>
+                  </pic:spPr>
+                </pic:pic>
+              </a:graphicData>
+            </a:graphic>
+          </wp:inline>
+        </w:drawing>
+      </w:r>
+    </w:p>
+    <w:p>
+      <w:pPr>
+        <w:jc w:val="both"/>
+      </w:pPr>
+    </w:p>
+    <w:p>
+      <w:pPr>
+        <w:pStyle w:val="Prrafodelista"/>
+        <w:numPr>
+          <w:ilvl w:val="0"/>
+          <w:numId w:val="6"/>
+        </w:numPr>
+        <w:jc w:val="both"/>
+      </w:pPr>
+      <w:r>
+        <w:t xml:space="preserve">Guardamos todo. Encendemos los servidores de </w:t>
+      </w:r>
+      <w:proofErr w:type="spellStart"/>
+      <w:r>
+        <w:t>backend</w:t>
+      </w:r>
+      <w:proofErr w:type="spellEnd"/>
+      <w:r>
+        <w:t xml:space="preserve"> y de </w:t>
+      </w:r>
+      <w:proofErr w:type="spellStart"/>
+      <w:r>
+        <w:t>frontend</w:t>
+      </w:r>
+      <w:proofErr w:type="spellEnd"/>
+      <w:r>
+        <w:t xml:space="preserve"> (este último con </w:t>
+      </w:r>
+      <w:proofErr w:type="spellStart"/>
+      <w:r>
+        <w:t>npm</w:t>
+      </w:r>
+      <w:proofErr w:type="spellEnd"/>
+      <w:r>
+        <w:t xml:space="preserve"> run </w:t>
+      </w:r>
+      <w:proofErr w:type="spellStart"/>
+      <w:r>
+        <w:t>dev</w:t>
+      </w:r>
+      <w:proofErr w:type="spellEnd"/>
+      <w:r>
+        <w:t>), si es que los habíamos apagado. Registramos un usuario y luego iniciamos sesión con él.</w:t>
+      </w:r>
+    </w:p>
+    <w:p>
+      <w:pPr>
+        <w:pStyle w:val="Prrafodelista"/>
+        <w:numPr>
+          <w:ilvl w:val="0"/>
+          <w:numId w:val="6"/>
+        </w:numPr>
+        <w:jc w:val="both"/>
+      </w:pPr>
+      <w:r>
+        <w:t>Ya deberíamos ver en una tabla todos los contactos:</w:t>
+      </w:r>
+    </w:p>
+    <w:p>
+      <w:pPr>
+        <w:jc w:val="both"/>
+      </w:pPr>
+      <w:bookmarkStart w:id="0" w:name="_GoBack"/>
+      <w:r>
+        <w:drawing>
+          <wp:inline distT="0" distB="0" distL="0" distR="0" wp14:anchorId="3BF2E64E" wp14:editId="2E34F0F1">
+            <wp:extent cx="5612130" cy="2944495"/>
+            <wp:effectExtent l="0" t="0" r="7620" b="8255"/>
+            <wp:docPr id="31" name="Imagen 31"/>
+            <wp:cNvGraphicFramePr>
+              <a:graphicFrameLocks xmlns:a="http://schemas.openxmlformats.org/drawingml/2006/main" noChangeAspect="1"/>
+            </wp:cNvGraphicFramePr>
+            <a:graphic xmlns:a="http://schemas.openxmlformats.org/drawingml/2006/main">
+              <a:graphicData uri="http://schemas.openxmlformats.org/drawingml/2006/picture">
+                <pic:pic xmlns:pic="http://schemas.openxmlformats.org/drawingml/2006/picture">
+                  <pic:nvPicPr>
+                    <pic:cNvPr id="1" name=""/>
+                    <pic:cNvPicPr/>
+                  </pic:nvPicPr>
+                  <pic:blipFill>
+                    <a:blip r:embed="rId38"/>
+                    <a:stretch>
+                      <a:fillRect/>
+                    </a:stretch>
+                  </pic:blipFill>
+                  <pic:spPr>
+                    <a:xfrm>
+                      <a:off x="0" y="0"/>
+                      <a:ext cx="5612130" cy="2944495"/>
+                    </a:xfrm>
+                    <a:prstGeom prst="rect">
+                      <a:avLst/>
+                    </a:prstGeom>
+                  </pic:spPr>
+                </pic:pic>
+              </a:graphicData>
+            </a:graphic>
+          </wp:inline>
+        </w:drawing>
+      </w:r>
+      <w:bookmarkEnd w:id="0"/>
+    </w:p>
+    <w:p>
+      <w:pPr>
+        <w:ind w:left="720"/>
+        <w:jc w:val="both"/>
+      </w:pPr>
+    </w:p>
+    <w:p>
+      <w:pPr>
+        <w:jc w:val="both"/>
+      </w:pPr>
+    </w:p>
+    <w:p>
+      <w:pPr>
+        <w:jc w:val="both"/>
+      </w:pPr>
+    </w:p>
+    <w:p>
+      <w:pPr>
+        <w:jc w:val="both"/>
+      </w:pPr>
+    </w:p>
+    <w:p>
+      <w:pPr>
+        <w:jc w:val="both"/>
+      </w:pPr>
+    </w:p>
+    <w:p>
+      <w:pPr>
+        <w:jc w:val="both"/>
+      </w:pPr>
+    </w:p>
+    <w:p>
+      <w:pPr>
         <w:jc w:val="both"/>
       </w:pPr>
     </w:p>
@@ -1777,7 +3293,7 @@
 </file>
 
 <file path=word/numbering.xml><?xml version="1.0" encoding="utf-8"?>
-<w:numbering xmlns:wpc="http://schemas.microsoft.com/office/word/2010/wordprocessingCanvas" xmlns:cx="http://schemas.microsoft.com/office/drawing/2014/chartex" xmlns:cx1="http://schemas.microsoft.com/office/drawing/2015/9/8/chartex" xmlns:cx2="http://schemas.microsoft.com/office/drawing/2015/10/21/chartex" xmlns:cx3="http://schemas.microsoft.com/office/drawing/2016/5/9/chartex" xmlns:cx4="http://schemas.microsoft.com/office/drawing/2016/5/10/chartex" xmlns:cx5="http://schemas.microsoft.com/office/drawing/2016/5/11/chartex" xmlns:cx6="http://schemas.microsoft.com/office/drawing/2016/5/12/chartex" xmlns:cx7="http://schemas.microsoft.com/office/drawing/2016/5/13/chartex" xmlns:cx8="http://schemas.microsoft.com/office/drawing/2016/5/14/chartex" xmlns:mc="http://schemas.openxmlformats.org/markup-compatibility/2006" xmlns:aink="http://schemas.microsoft.com/office/drawing/2016/ink" xmlns:am3d="http://schemas.microsoft.com/office/drawing/2017/model3d" xmlns:o="urn:schemas-microsoft-com:office:office" xmlns:oel="http://schemas.microsoft.com/office/2019/extlst" xmlns:r="http://schemas.openxmlformats.org/officeDocument/2006/relationships" xmlns:m="http://schemas.openxmlformats.org/officeDocument/2006/math" xmlns:v="urn:schemas-microsoft-com:vml" xmlns:wp14="http://schemas.microsoft.com/office/word/2010/wordprocessingDrawing" xmlns:wp="http://schemas.openxmlformats.org/drawingml/2006/wordprocessingDrawing" xmlns:w10="urn:schemas-microsoft-com:office:word" xmlns:w="http://schemas.openxmlformats.org/wordprocessingml/2006/main" xmlns:w14="http://schemas.microsoft.com/office/word/2010/wordml" xmlns:w15="http://schemas.microsoft.com/office/word/2012/wordml" xmlns:w16cex="http://schemas.microsoft.com/office/word/2018/wordml/cex" xmlns:w16cid="http://schemas.microsoft.com/office/word/2016/wordml/cid" xmlns:w16="http://schemas.microsoft.com/office/word/2018/wordml" xmlns:w16sdtdh="http://schemas.microsoft.com/office/word/2020/wordml/sdtdatahash" xmlns:w16se="http://schemas.microsoft.com/office/word/2015/wordml/symex" xmlns:wpg="http://schemas.microsoft.com/office/word/2010/wordprocessingGroup" xmlns:wpi="http://schemas.microsoft.com/office/word/2010/wordprocessingInk" xmlns:wne="http://schemas.microsoft.com/office/word/2006/wordml" xmlns:wps="http://schemas.microsoft.com/office/word/2010/wordprocessingShape" mc:Ignorable="w14 w15 w16se w16cid w16 w16cex w16sdtdh wp14">
+<w:numbering xmlns:wpc="http://schemas.microsoft.com/office/word/2010/wordprocessingCanvas" xmlns:cx="http://schemas.microsoft.com/office/drawing/2014/chartex" xmlns:mc="http://schemas.openxmlformats.org/markup-compatibility/2006" xmlns:o="urn:schemas-microsoft-com:office:office" xmlns:r="http://schemas.openxmlformats.org/officeDocument/2006/relationships" xmlns:m="http://schemas.openxmlformats.org/officeDocument/2006/math" xmlns:v="urn:schemas-microsoft-com:vml" xmlns:wp14="http://schemas.microsoft.com/office/word/2010/wordprocessingDrawing" xmlns:wp="http://schemas.openxmlformats.org/drawingml/2006/wordprocessingDrawing" xmlns:w10="urn:schemas-microsoft-com:office:word" xmlns:w="http://schemas.openxmlformats.org/wordprocessingml/2006/main" xmlns:w14="http://schemas.microsoft.com/office/word/2010/wordml" xmlns:w15="http://schemas.microsoft.com/office/word/2012/wordml" xmlns:w16se="http://schemas.microsoft.com/office/word/2015/wordml/symex" xmlns:wpg="http://schemas.microsoft.com/office/word/2010/wordprocessingGroup" xmlns:wpi="http://schemas.microsoft.com/office/word/2010/wordprocessingInk" xmlns:wne="http://schemas.microsoft.com/office/word/2006/wordml" xmlns:wps="http://schemas.microsoft.com/office/word/2010/wordprocessingShape" mc:Ignorable="w14 w15 w16se wp14">
   <w:abstractNum w:abstractNumId="0" w15:restartNumberingAfterBreak="0">
     <w:nsid w:val="0243056A"/>
     <w:multiLevelType w:val="hybridMultilevel"/>
@@ -1868,6 +3384,95 @@
     </w:lvl>
   </w:abstractNum>
   <w:abstractNum w:abstractNumId="1" w15:restartNumberingAfterBreak="0">
+    <w:nsid w:val="08E854EA"/>
+    <w:multiLevelType w:val="hybridMultilevel"/>
+    <w:tmpl w:val="7AC66D66"/>
+    <w:lvl w:ilvl="0" w:tplc="AE88413E">
+      <w:start w:val="1"/>
+      <w:numFmt w:val="decimal"/>
+      <w:lvlText w:val="%1."/>
+      <w:lvlJc w:val="left"/>
+      <w:pPr>
+        <w:ind w:left="1080" w:hanging="360"/>
+      </w:pPr>
+      <w:rPr>
+        <w:rFonts w:hint="default"/>
+      </w:rPr>
+    </w:lvl>
+    <w:lvl w:ilvl="1" w:tplc="240A0019" w:tentative="1">
+      <w:start w:val="1"/>
+      <w:numFmt w:val="lowerLetter"/>
+      <w:lvlText w:val="%2."/>
+      <w:lvlJc w:val="left"/>
+      <w:pPr>
+        <w:ind w:left="1800" w:hanging="360"/>
+      </w:pPr>
+    </w:lvl>
+    <w:lvl w:ilvl="2" w:tplc="240A001B" w:tentative="1">
+      <w:start w:val="1"/>
+      <w:numFmt w:val="lowerRoman"/>
+      <w:lvlText w:val="%3."/>
+      <w:lvlJc w:val="right"/>
+      <w:pPr>
+        <w:ind w:left="2520" w:hanging="180"/>
+      </w:pPr>
+    </w:lvl>
+    <w:lvl w:ilvl="3" w:tplc="240A000F" w:tentative="1">
+      <w:start w:val="1"/>
+      <w:numFmt w:val="decimal"/>
+      <w:lvlText w:val="%4."/>
+      <w:lvlJc w:val="left"/>
+      <w:pPr>
+        <w:ind w:left="3240" w:hanging="360"/>
+      </w:pPr>
+    </w:lvl>
+    <w:lvl w:ilvl="4" w:tplc="240A0019" w:tentative="1">
+      <w:start w:val="1"/>
+      <w:numFmt w:val="lowerLetter"/>
+      <w:lvlText w:val="%5."/>
+      <w:lvlJc w:val="left"/>
+      <w:pPr>
+        <w:ind w:left="3960" w:hanging="360"/>
+      </w:pPr>
+    </w:lvl>
+    <w:lvl w:ilvl="5" w:tplc="240A001B" w:tentative="1">
+      <w:start w:val="1"/>
+      <w:numFmt w:val="lowerRoman"/>
+      <w:lvlText w:val="%6."/>
+      <w:lvlJc w:val="right"/>
+      <w:pPr>
+        <w:ind w:left="4680" w:hanging="180"/>
+      </w:pPr>
+    </w:lvl>
+    <w:lvl w:ilvl="6" w:tplc="240A000F" w:tentative="1">
+      <w:start w:val="1"/>
+      <w:numFmt w:val="decimal"/>
+      <w:lvlText w:val="%7."/>
+      <w:lvlJc w:val="left"/>
+      <w:pPr>
+        <w:ind w:left="5400" w:hanging="360"/>
+      </w:pPr>
+    </w:lvl>
+    <w:lvl w:ilvl="7" w:tplc="240A0019" w:tentative="1">
+      <w:start w:val="1"/>
+      <w:numFmt w:val="lowerLetter"/>
+      <w:lvlText w:val="%8."/>
+      <w:lvlJc w:val="left"/>
+      <w:pPr>
+        <w:ind w:left="6120" w:hanging="360"/>
+      </w:pPr>
+    </w:lvl>
+    <w:lvl w:ilvl="8" w:tplc="240A001B" w:tentative="1">
+      <w:start w:val="1"/>
+      <w:numFmt w:val="lowerRoman"/>
+      <w:lvlText w:val="%9."/>
+      <w:lvlJc w:val="right"/>
+      <w:pPr>
+        <w:ind w:left="6840" w:hanging="180"/>
+      </w:pPr>
+    </w:lvl>
+  </w:abstractNum>
+  <w:abstractNum w:abstractNumId="2" w15:restartNumberingAfterBreak="0">
     <w:nsid w:val="458A0C4B"/>
     <w:multiLevelType w:val="hybridMultilevel"/>
     <w:tmpl w:val="F44CB220"/>
@@ -1956,7 +3561,7 @@
       </w:pPr>
     </w:lvl>
   </w:abstractNum>
-  <w:abstractNum w:abstractNumId="2" w15:restartNumberingAfterBreak="0">
+  <w:abstractNum w:abstractNumId="3" w15:restartNumberingAfterBreak="0">
     <w:nsid w:val="4C3B2D6C"/>
     <w:multiLevelType w:val="hybridMultilevel"/>
     <w:tmpl w:val="31CE1E28"/>
@@ -2045,7 +3650,96 @@
       </w:pPr>
     </w:lvl>
   </w:abstractNum>
-  <w:abstractNum w:abstractNumId="3" w15:restartNumberingAfterBreak="0">
+  <w:abstractNum w:abstractNumId="4" w15:restartNumberingAfterBreak="0">
+    <w:nsid w:val="4F1C3A2F"/>
+    <w:multiLevelType w:val="hybridMultilevel"/>
+    <w:tmpl w:val="E6CA8BE8"/>
+    <w:lvl w:ilvl="0" w:tplc="A15A707C">
+      <w:start w:val="1"/>
+      <w:numFmt w:val="decimal"/>
+      <w:lvlText w:val="%1."/>
+      <w:lvlJc w:val="left"/>
+      <w:pPr>
+        <w:ind w:left="1080" w:hanging="360"/>
+      </w:pPr>
+      <w:rPr>
+        <w:rFonts w:hint="default"/>
+      </w:rPr>
+    </w:lvl>
+    <w:lvl w:ilvl="1" w:tplc="240A0019" w:tentative="1">
+      <w:start w:val="1"/>
+      <w:numFmt w:val="lowerLetter"/>
+      <w:lvlText w:val="%2."/>
+      <w:lvlJc w:val="left"/>
+      <w:pPr>
+        <w:ind w:left="1800" w:hanging="360"/>
+      </w:pPr>
+    </w:lvl>
+    <w:lvl w:ilvl="2" w:tplc="240A001B" w:tentative="1">
+      <w:start w:val="1"/>
+      <w:numFmt w:val="lowerRoman"/>
+      <w:lvlText w:val="%3."/>
+      <w:lvlJc w:val="right"/>
+      <w:pPr>
+        <w:ind w:left="2520" w:hanging="180"/>
+      </w:pPr>
+    </w:lvl>
+    <w:lvl w:ilvl="3" w:tplc="240A000F" w:tentative="1">
+      <w:start w:val="1"/>
+      <w:numFmt w:val="decimal"/>
+      <w:lvlText w:val="%4."/>
+      <w:lvlJc w:val="left"/>
+      <w:pPr>
+        <w:ind w:left="3240" w:hanging="360"/>
+      </w:pPr>
+    </w:lvl>
+    <w:lvl w:ilvl="4" w:tplc="240A0019" w:tentative="1">
+      <w:start w:val="1"/>
+      <w:numFmt w:val="lowerLetter"/>
+      <w:lvlText w:val="%5."/>
+      <w:lvlJc w:val="left"/>
+      <w:pPr>
+        <w:ind w:left="3960" w:hanging="360"/>
+      </w:pPr>
+    </w:lvl>
+    <w:lvl w:ilvl="5" w:tplc="240A001B" w:tentative="1">
+      <w:start w:val="1"/>
+      <w:numFmt w:val="lowerRoman"/>
+      <w:lvlText w:val="%6."/>
+      <w:lvlJc w:val="right"/>
+      <w:pPr>
+        <w:ind w:left="4680" w:hanging="180"/>
+      </w:pPr>
+    </w:lvl>
+    <w:lvl w:ilvl="6" w:tplc="240A000F" w:tentative="1">
+      <w:start w:val="1"/>
+      <w:numFmt w:val="decimal"/>
+      <w:lvlText w:val="%7."/>
+      <w:lvlJc w:val="left"/>
+      <w:pPr>
+        <w:ind w:left="5400" w:hanging="360"/>
+      </w:pPr>
+    </w:lvl>
+    <w:lvl w:ilvl="7" w:tplc="240A0019" w:tentative="1">
+      <w:start w:val="1"/>
+      <w:numFmt w:val="lowerLetter"/>
+      <w:lvlText w:val="%8."/>
+      <w:lvlJc w:val="left"/>
+      <w:pPr>
+        <w:ind w:left="6120" w:hanging="360"/>
+      </w:pPr>
+    </w:lvl>
+    <w:lvl w:ilvl="8" w:tplc="240A001B" w:tentative="1">
+      <w:start w:val="1"/>
+      <w:numFmt w:val="lowerRoman"/>
+      <w:lvlText w:val="%9."/>
+      <w:lvlJc w:val="right"/>
+      <w:pPr>
+        <w:ind w:left="6840" w:hanging="180"/>
+      </w:pPr>
+    </w:lvl>
+  </w:abstractNum>
+  <w:abstractNum w:abstractNumId="5" w15:restartNumberingAfterBreak="0">
     <w:nsid w:val="746C33C4"/>
     <w:multiLevelType w:val="hybridMultilevel"/>
     <w:tmpl w:val="D8F4819A"/>
@@ -2134,23 +3828,29 @@
       </w:pPr>
     </w:lvl>
   </w:abstractNum>
-  <w:num w:numId="1" w16cid:durableId="1503006092">
-    <w:abstractNumId w:val="1"/>
-  </w:num>
-  <w:num w:numId="2" w16cid:durableId="396712053">
+  <w:num w:numId="1">
     <w:abstractNumId w:val="2"/>
   </w:num>
-  <w:num w:numId="3" w16cid:durableId="918053859">
+  <w:num w:numId="2">
+    <w:abstractNumId w:val="3"/>
+  </w:num>
+  <w:num w:numId="3">
     <w:abstractNumId w:val="0"/>
   </w:num>
-  <w:num w:numId="4" w16cid:durableId="298463357">
-    <w:abstractNumId w:val="3"/>
+  <w:num w:numId="4">
+    <w:abstractNumId w:val="5"/>
+  </w:num>
+  <w:num w:numId="5">
+    <w:abstractNumId w:val="4"/>
+  </w:num>
+  <w:num w:numId="6">
+    <w:abstractNumId w:val="1"/>
   </w:num>
 </w:numbering>
 </file>
 
 <file path=word/styles.xml><?xml version="1.0" encoding="utf-8"?>
-<w:styles xmlns:mc="http://schemas.openxmlformats.org/markup-compatibility/2006" xmlns:r="http://schemas.openxmlformats.org/officeDocument/2006/relationships" xmlns:w="http://schemas.openxmlformats.org/wordprocessingml/2006/main" xmlns:w14="http://schemas.microsoft.com/office/word/2010/wordml" xmlns:w15="http://schemas.microsoft.com/office/word/2012/wordml" xmlns:w16cex="http://schemas.microsoft.com/office/word/2018/wordml/cex" xmlns:w16cid="http://schemas.microsoft.com/office/word/2016/wordml/cid" xmlns:w16="http://schemas.microsoft.com/office/word/2018/wordml" xmlns:w16sdtdh="http://schemas.microsoft.com/office/word/2020/wordml/sdtdatahash" xmlns:w16se="http://schemas.microsoft.com/office/word/2015/wordml/symex" mc:Ignorable="w14 w15 w16se w16cid w16 w16cex w16sdtdh">
+<w:styles xmlns:mc="http://schemas.openxmlformats.org/markup-compatibility/2006" xmlns:r="http://schemas.openxmlformats.org/officeDocument/2006/relationships" xmlns:w="http://schemas.openxmlformats.org/wordprocessingml/2006/main" xmlns:w14="http://schemas.microsoft.com/office/word/2010/wordml" xmlns:w15="http://schemas.microsoft.com/office/word/2012/wordml" xmlns:w16se="http://schemas.microsoft.com/office/word/2015/wordml/symex" mc:Ignorable="w14 w15 w16se">
   <w:docDefaults>
     <w:rPrDefault>
       <w:rPr>
@@ -2166,7 +3866,7 @@
       </w:pPr>
     </w:pPrDefault>
   </w:docDefaults>
-  <w:latentStyles w:defLockedState="0" w:defUIPriority="99" w:defSemiHidden="0" w:defUnhideWhenUsed="0" w:defQFormat="0" w:count="376">
+  <w:latentStyles w:defLockedState="0" w:defUIPriority="99" w:defSemiHidden="0" w:defUnhideWhenUsed="0" w:defQFormat="0" w:count="371">
     <w:lsdException w:name="Normal" w:uiPriority="0" w:qFormat="1"/>
     <w:lsdException w:name="heading 1" w:uiPriority="9" w:qFormat="1"/>
     <w:lsdException w:name="heading 2" w:semiHidden="1" w:uiPriority="9" w:unhideWhenUsed="1" w:qFormat="1"/>
@@ -2272,6 +3972,7 @@
     <w:lsdException w:name="HTML Sample" w:semiHidden="1" w:unhideWhenUsed="1"/>
     <w:lsdException w:name="HTML Typewriter" w:semiHidden="1" w:unhideWhenUsed="1"/>
     <w:lsdException w:name="HTML Variable" w:semiHidden="1" w:unhideWhenUsed="1"/>
+    <w:lsdException w:name="Normal Table" w:semiHidden="1" w:unhideWhenUsed="1"/>
     <w:lsdException w:name="annotation subject" w:semiHidden="1" w:unhideWhenUsed="1"/>
     <w:lsdException w:name="No List" w:semiHidden="1" w:unhideWhenUsed="1"/>
     <w:lsdException w:name="Outline List 1" w:semiHidden="1" w:unhideWhenUsed="1"/>
@@ -2314,8 +4015,11 @@
     <w:lsdException w:name="Table Contemporary" w:semiHidden="1" w:unhideWhenUsed="1"/>
     <w:lsdException w:name="Table Elegant" w:semiHidden="1" w:unhideWhenUsed="1"/>
     <w:lsdException w:name="Table Professional" w:semiHidden="1" w:unhideWhenUsed="1"/>
+    <w:lsdException w:name="Table Subtle 1" w:semiHidden="1" w:unhideWhenUsed="1"/>
     <w:lsdException w:name="Table Subtle 2" w:semiHidden="1" w:unhideWhenUsed="1"/>
     <w:lsdException w:name="Table Web 1" w:semiHidden="1" w:unhideWhenUsed="1"/>
+    <w:lsdException w:name="Table Web 2" w:semiHidden="1" w:unhideWhenUsed="1"/>
+    <w:lsdException w:name="Table Web 3" w:semiHidden="1" w:unhideWhenUsed="1"/>
     <w:lsdException w:name="Balloon Text" w:semiHidden="1" w:unhideWhenUsed="1"/>
     <w:lsdException w:name="Table Grid" w:uiPriority="39"/>
     <w:lsdException w:name="Table Theme" w:semiHidden="1" w:unhideWhenUsed="1"/>
@@ -2534,11 +4238,6 @@
     <w:lsdException w:name="List Table 5 Dark Accent 6" w:uiPriority="50"/>
     <w:lsdException w:name="List Table 6 Colorful Accent 6" w:uiPriority="51"/>
     <w:lsdException w:name="List Table 7 Colorful Accent 6" w:uiPriority="52"/>
-    <w:lsdException w:name="Mention" w:semiHidden="1" w:unhideWhenUsed="1"/>
-    <w:lsdException w:name="Smart Hyperlink" w:semiHidden="1" w:unhideWhenUsed="1"/>
-    <w:lsdException w:name="Hashtag" w:semiHidden="1" w:unhideWhenUsed="1"/>
-    <w:lsdException w:name="Unresolved Mention" w:semiHidden="1" w:unhideWhenUsed="1"/>
-    <w:lsdException w:name="Smart Link" w:semiHidden="1" w:unhideWhenUsed="1"/>
   </w:latentStyles>
   <w:style w:type="paragraph" w:default="1" w:styleId="Normal">
     <w:name w:val="Normal"/>
@@ -2612,7 +4311,7 @@
       <w:u w:val="single"/>
     </w:rPr>
   </w:style>
-  <w:style w:type="character" w:styleId="Mencinsinresolver">
+  <w:style w:type="character" w:customStyle="1" w:styleId="UnresolvedMention">
     <w:name w:val="Unresolved Mention"/>
     <w:basedOn w:val="Fuentedeprrafopredeter"/>
     <w:uiPriority w:val="99"/>

</xml_diff>